<commit_message>
Add Requirement analysis specification
add  catalog
</commit_message>
<xml_diff>
--- a/doc/需求规约.docx
+++ b/doc/需求规约.docx
@@ -42,12 +42,6 @@
         <w:gridCol w:w="1276"/>
       </w:tblGrid>
       <w:tr>
-        <w:tblPrEx>
-          <w:tblCellMar>
-            <w:top w:w="0" w:type="dxa"/>
-            <w:bottom w:w="0" w:type="dxa"/>
-          </w:tblCellMar>
-        </w:tblPrEx>
         <w:tc>
           <w:tcPr>
             <w:tcW w:w="1601" w:type="dxa"/>
@@ -180,12 +174,6 @@
         </w:tc>
       </w:tr>
       <w:tr>
-        <w:tblPrEx>
-          <w:tblCellMar>
-            <w:top w:w="0" w:type="dxa"/>
-            <w:bottom w:w="0" w:type="dxa"/>
-          </w:tblCellMar>
-        </w:tblPrEx>
         <w:tc>
           <w:tcPr>
             <w:tcW w:w="1601" w:type="dxa"/>
@@ -217,7 +205,7 @@
             <w:pPr>
               <w:pStyle w:val="Tabletext"/>
               <w:rPr>
-                <w:rFonts w:ascii="华文楷体" w:eastAsia="华文楷体" w:hAnsi="华文楷体" w:hint="eastAsia"/>
+                <w:rFonts w:ascii="华文楷体" w:eastAsia="华文楷体" w:hAnsi="华文楷体"/>
                 <w:sz w:val="24"/>
                 <w:szCs w:val="24"/>
               </w:rPr>
@@ -263,7 +251,7 @@
             <w:pPr>
               <w:pStyle w:val="Tabletext"/>
               <w:rPr>
-                <w:rFonts w:ascii="华文楷体" w:eastAsia="华文楷体" w:hAnsi="华文楷体" w:hint="eastAsia"/>
+                <w:rFonts w:ascii="华文楷体" w:eastAsia="华文楷体" w:hAnsi="华文楷体"/>
                 <w:sz w:val="24"/>
                 <w:szCs w:val="24"/>
               </w:rPr>
@@ -286,7 +274,7 @@
             <w:pPr>
               <w:pStyle w:val="Tabletext"/>
               <w:rPr>
-                <w:rFonts w:ascii="华文楷体" w:eastAsia="华文楷体" w:hAnsi="华文楷体" w:hint="eastAsia"/>
+                <w:rFonts w:ascii="华文楷体" w:eastAsia="华文楷体" w:hAnsi="华文楷体"/>
                 <w:sz w:val="24"/>
                 <w:szCs w:val="24"/>
               </w:rPr>
@@ -303,12 +291,6 @@
         </w:tc>
       </w:tr>
       <w:tr>
-        <w:tblPrEx>
-          <w:tblCellMar>
-            <w:top w:w="0" w:type="dxa"/>
-            <w:bottom w:w="0" w:type="dxa"/>
-          </w:tblCellMar>
-        </w:tblPrEx>
         <w:tc>
           <w:tcPr>
             <w:tcW w:w="1601" w:type="dxa"/>
@@ -340,7 +322,7 @@
             <w:pPr>
               <w:pStyle w:val="Tabletext"/>
               <w:rPr>
-                <w:rFonts w:ascii="华文楷体" w:eastAsia="华文楷体" w:hAnsi="华文楷体" w:hint="eastAsia"/>
+                <w:rFonts w:ascii="华文楷体" w:eastAsia="华文楷体" w:hAnsi="华文楷体"/>
                 <w:sz w:val="24"/>
                 <w:szCs w:val="24"/>
               </w:rPr>
@@ -386,7 +368,7 @@
             <w:pPr>
               <w:pStyle w:val="Tabletext"/>
               <w:rPr>
-                <w:rFonts w:ascii="华文楷体" w:eastAsia="华文楷体" w:hAnsi="华文楷体" w:hint="eastAsia"/>
+                <w:rFonts w:ascii="华文楷体" w:eastAsia="华文楷体" w:hAnsi="华文楷体"/>
                 <w:sz w:val="24"/>
                 <w:szCs w:val="24"/>
               </w:rPr>
@@ -409,7 +391,7 @@
             <w:pPr>
               <w:pStyle w:val="Tabletext"/>
               <w:rPr>
-                <w:rFonts w:ascii="华文楷体" w:eastAsia="华文楷体" w:hAnsi="华文楷体" w:hint="eastAsia"/>
+                <w:rFonts w:ascii="华文楷体" w:eastAsia="华文楷体" w:hAnsi="华文楷体"/>
                 <w:sz w:val="24"/>
                 <w:szCs w:val="24"/>
               </w:rPr>
@@ -426,12 +408,6 @@
         </w:tc>
       </w:tr>
       <w:tr>
-        <w:tblPrEx>
-          <w:tblCellMar>
-            <w:top w:w="0" w:type="dxa"/>
-            <w:bottom w:w="0" w:type="dxa"/>
-          </w:tblCellMar>
-        </w:tblPrEx>
         <w:tc>
           <w:tcPr>
             <w:tcW w:w="1601" w:type="dxa"/>
@@ -463,7 +439,7 @@
             <w:pPr>
               <w:pStyle w:val="Tabletext"/>
               <w:rPr>
-                <w:rFonts w:ascii="华文楷体" w:eastAsia="华文楷体" w:hAnsi="华文楷体" w:hint="eastAsia"/>
+                <w:rFonts w:ascii="华文楷体" w:eastAsia="华文楷体" w:hAnsi="华文楷体"/>
                 <w:sz w:val="24"/>
                 <w:szCs w:val="24"/>
               </w:rPr>
@@ -509,7 +485,7 @@
             <w:pPr>
               <w:pStyle w:val="Tabletext"/>
               <w:rPr>
-                <w:rFonts w:ascii="华文楷体" w:eastAsia="华文楷体" w:hAnsi="华文楷体" w:hint="eastAsia"/>
+                <w:rFonts w:ascii="华文楷体" w:eastAsia="华文楷体" w:hAnsi="华文楷体"/>
                 <w:sz w:val="24"/>
                 <w:szCs w:val="24"/>
               </w:rPr>
@@ -532,21 +508,19 @@
             <w:pPr>
               <w:pStyle w:val="Tabletext"/>
               <w:rPr>
-                <w:rFonts w:ascii="华文楷体" w:eastAsia="华文楷体" w:hAnsi="华文楷体" w:hint="eastAsia"/>
-                <w:sz w:val="24"/>
-                <w:szCs w:val="24"/>
-              </w:rPr>
-            </w:pPr>
-            <w:r>
-              <w:rPr>
                 <w:rFonts w:ascii="华文楷体" w:eastAsia="华文楷体" w:hAnsi="华文楷体"/>
                 <w:sz w:val="24"/>
                 <w:szCs w:val="24"/>
               </w:rPr>
+            </w:pPr>
+            <w:r>
+              <w:rPr>
+                <w:rFonts w:ascii="华文楷体" w:eastAsia="华文楷体" w:hAnsi="华文楷体"/>
+                <w:sz w:val="24"/>
+                <w:szCs w:val="24"/>
+              </w:rPr>
               <w:t>赵明阳</w:t>
             </w:r>
-            <w:bookmarkStart w:id="0" w:name="_GoBack"/>
-            <w:bookmarkEnd w:id="0"/>
           </w:p>
         </w:tc>
       </w:tr>
@@ -562,6 +536,7 @@
         <w:pStyle w:val="1"/>
         <w:jc w:val="center"/>
       </w:pPr>
+      <w:bookmarkStart w:id="0" w:name="_Toc439167277"/>
       <w:r>
         <w:rPr>
           <w:rFonts w:hint="eastAsia"/>
@@ -575,8 +550,929 @@
         <w:rPr>
           <w:rFonts w:hint="eastAsia"/>
         </w:rPr>
-        <w:t>需求规约（说明书）</w:t>
-      </w:r>
+        <w:t>需求规约</w:t>
+      </w:r>
+      <w:bookmarkEnd w:id="0"/>
+    </w:p>
+    <w:sdt>
+      <w:sdtPr>
+        <w:rPr>
+          <w:lang w:val="zh-CN"/>
+        </w:rPr>
+        <w:id w:val="-943838028"/>
+        <w:docPartObj>
+          <w:docPartGallery w:val="Table of Contents"/>
+          <w:docPartUnique/>
+        </w:docPartObj>
+      </w:sdtPr>
+      <w:sdtEndPr>
+        <w:rPr>
+          <w:rFonts w:asciiTheme="minorHAnsi" w:eastAsiaTheme="minorEastAsia" w:hAnsiTheme="minorHAnsi" w:cstheme="minorBidi"/>
+          <w:noProof/>
+          <w:color w:val="auto"/>
+          <w:kern w:val="2"/>
+          <w:sz w:val="21"/>
+          <w:szCs w:val="22"/>
+          <w:lang w:val="en-US"/>
+        </w:rPr>
+      </w:sdtEndPr>
+      <w:sdtContent>
+        <w:p>
+          <w:pPr>
+            <w:pStyle w:val="ab"/>
+          </w:pPr>
+          <w:r>
+            <w:rPr>
+              <w:lang w:val="zh-CN"/>
+            </w:rPr>
+            <w:t>目录</w:t>
+          </w:r>
+        </w:p>
+        <w:p>
+          <w:pPr>
+            <w:pStyle w:val="12"/>
+            <w:tabs>
+              <w:tab w:val="right" w:leader="dot" w:pos="8296"/>
+            </w:tabs>
+            <w:rPr>
+              <w:b w:val="0"/>
+              <w:noProof/>
+            </w:rPr>
+          </w:pPr>
+          <w:r>
+            <w:rPr>
+              <w:b w:val="0"/>
+            </w:rPr>
+            <w:fldChar w:fldCharType="begin"/>
+          </w:r>
+          <w:r>
+            <w:instrText>TOC \o "1-3" \h \z \u</w:instrText>
+          </w:r>
+          <w:r>
+            <w:rPr>
+              <w:b w:val="0"/>
+            </w:rPr>
+            <w:fldChar w:fldCharType="separate"/>
+          </w:r>
+          <w:hyperlink w:anchor="_Toc439167277" w:history="1">
+            <w:r>
+              <w:rPr>
+                <w:rStyle w:val="ac"/>
+                <w:rFonts w:hint="eastAsia"/>
+                <w:noProof/>
+              </w:rPr>
+              <w:t>小型餐馆点菜系统需求规约</w:t>
+            </w:r>
+            <w:r>
+              <w:rPr>
+                <w:noProof/>
+                <w:webHidden/>
+              </w:rPr>
+              <w:tab/>
+            </w:r>
+            <w:r>
+              <w:rPr>
+                <w:noProof/>
+                <w:webHidden/>
+              </w:rPr>
+              <w:fldChar w:fldCharType="begin"/>
+            </w:r>
+            <w:r>
+              <w:rPr>
+                <w:noProof/>
+                <w:webHidden/>
+              </w:rPr>
+              <w:instrText xml:space="preserve"> PAGEREF _Toc439167277 \h </w:instrText>
+            </w:r>
+            <w:r>
+              <w:rPr>
+                <w:noProof/>
+                <w:webHidden/>
+              </w:rPr>
+            </w:r>
+            <w:r>
+              <w:rPr>
+                <w:noProof/>
+                <w:webHidden/>
+              </w:rPr>
+              <w:fldChar w:fldCharType="separate"/>
+            </w:r>
+            <w:r>
+              <w:rPr>
+                <w:noProof/>
+                <w:webHidden/>
+              </w:rPr>
+              <w:t>1</w:t>
+            </w:r>
+            <w:r>
+              <w:rPr>
+                <w:noProof/>
+                <w:webHidden/>
+              </w:rPr>
+              <w:fldChar w:fldCharType="end"/>
+            </w:r>
+          </w:hyperlink>
+        </w:p>
+        <w:p>
+          <w:pPr>
+            <w:pStyle w:val="21"/>
+            <w:tabs>
+              <w:tab w:val="left" w:pos="840"/>
+              <w:tab w:val="right" w:leader="dot" w:pos="8296"/>
+            </w:tabs>
+            <w:rPr>
+              <w:i/>
+              <w:noProof/>
+              <w:sz w:val="24"/>
+              <w:szCs w:val="24"/>
+            </w:rPr>
+          </w:pPr>
+          <w:hyperlink w:anchor="_Toc439167278" w:history="1">
+            <w:r>
+              <w:rPr>
+                <w:rStyle w:val="ac"/>
+                <w:rFonts w:asciiTheme="majorEastAsia" w:eastAsiaTheme="majorEastAsia" w:hAnsiTheme="majorEastAsia"/>
+                <w:noProof/>
+              </w:rPr>
+              <w:t>1.</w:t>
+            </w:r>
+            <w:r>
+              <w:rPr>
+                <w:i/>
+                <w:noProof/>
+                <w:sz w:val="24"/>
+                <w:szCs w:val="24"/>
+              </w:rPr>
+              <w:tab/>
+            </w:r>
+            <w:r>
+              <w:rPr>
+                <w:rStyle w:val="ac"/>
+                <w:rFonts w:asciiTheme="majorEastAsia" w:eastAsiaTheme="majorEastAsia" w:hAnsiTheme="majorEastAsia" w:hint="eastAsia"/>
+                <w:noProof/>
+              </w:rPr>
+              <w:t>项目介绍</w:t>
+            </w:r>
+            <w:r>
+              <w:rPr>
+                <w:noProof/>
+                <w:webHidden/>
+              </w:rPr>
+              <w:tab/>
+            </w:r>
+            <w:r>
+              <w:rPr>
+                <w:noProof/>
+                <w:webHidden/>
+              </w:rPr>
+              <w:fldChar w:fldCharType="begin"/>
+            </w:r>
+            <w:r>
+              <w:rPr>
+                <w:noProof/>
+                <w:webHidden/>
+              </w:rPr>
+              <w:instrText xml:space="preserve"> PAGEREF _Toc439167278 \h </w:instrText>
+            </w:r>
+            <w:r>
+              <w:rPr>
+                <w:noProof/>
+                <w:webHidden/>
+              </w:rPr>
+            </w:r>
+            <w:r>
+              <w:rPr>
+                <w:noProof/>
+                <w:webHidden/>
+              </w:rPr>
+              <w:fldChar w:fldCharType="separate"/>
+            </w:r>
+            <w:r>
+              <w:rPr>
+                <w:noProof/>
+                <w:webHidden/>
+              </w:rPr>
+              <w:t>1</w:t>
+            </w:r>
+            <w:r>
+              <w:rPr>
+                <w:noProof/>
+                <w:webHidden/>
+              </w:rPr>
+              <w:fldChar w:fldCharType="end"/>
+            </w:r>
+          </w:hyperlink>
+        </w:p>
+        <w:p>
+          <w:pPr>
+            <w:pStyle w:val="21"/>
+            <w:tabs>
+              <w:tab w:val="left" w:pos="840"/>
+              <w:tab w:val="right" w:leader="dot" w:pos="8296"/>
+            </w:tabs>
+            <w:rPr>
+              <w:i/>
+              <w:noProof/>
+              <w:sz w:val="24"/>
+              <w:szCs w:val="24"/>
+            </w:rPr>
+          </w:pPr>
+          <w:hyperlink w:anchor="_Toc439167279" w:history="1">
+            <w:r>
+              <w:rPr>
+                <w:rStyle w:val="ac"/>
+                <w:rFonts w:asciiTheme="majorEastAsia" w:eastAsiaTheme="majorEastAsia" w:hAnsiTheme="majorEastAsia"/>
+                <w:noProof/>
+              </w:rPr>
+              <w:t>2.</w:t>
+            </w:r>
+            <w:r>
+              <w:rPr>
+                <w:i/>
+                <w:noProof/>
+                <w:sz w:val="24"/>
+                <w:szCs w:val="24"/>
+              </w:rPr>
+              <w:tab/>
+            </w:r>
+            <w:r>
+              <w:rPr>
+                <w:rStyle w:val="ac"/>
+                <w:rFonts w:asciiTheme="majorEastAsia" w:eastAsiaTheme="majorEastAsia" w:hAnsiTheme="majorEastAsia" w:hint="eastAsia"/>
+                <w:noProof/>
+              </w:rPr>
+              <w:t>整体描述</w:t>
+            </w:r>
+            <w:r>
+              <w:rPr>
+                <w:noProof/>
+                <w:webHidden/>
+              </w:rPr>
+              <w:tab/>
+            </w:r>
+            <w:r>
+              <w:rPr>
+                <w:noProof/>
+                <w:webHidden/>
+              </w:rPr>
+              <w:fldChar w:fldCharType="begin"/>
+            </w:r>
+            <w:r>
+              <w:rPr>
+                <w:noProof/>
+                <w:webHidden/>
+              </w:rPr>
+              <w:instrText xml:space="preserve"> PAGEREF _Toc439167279 \h </w:instrText>
+            </w:r>
+            <w:r>
+              <w:rPr>
+                <w:noProof/>
+                <w:webHidden/>
+              </w:rPr>
+            </w:r>
+            <w:r>
+              <w:rPr>
+                <w:noProof/>
+                <w:webHidden/>
+              </w:rPr>
+              <w:fldChar w:fldCharType="separate"/>
+            </w:r>
+            <w:r>
+              <w:rPr>
+                <w:noProof/>
+                <w:webHidden/>
+              </w:rPr>
+              <w:t>2</w:t>
+            </w:r>
+            <w:r>
+              <w:rPr>
+                <w:noProof/>
+                <w:webHidden/>
+              </w:rPr>
+              <w:fldChar w:fldCharType="end"/>
+            </w:r>
+          </w:hyperlink>
+        </w:p>
+        <w:p>
+          <w:pPr>
+            <w:pStyle w:val="31"/>
+            <w:tabs>
+              <w:tab w:val="right" w:leader="dot" w:pos="8296"/>
+            </w:tabs>
+            <w:rPr>
+              <w:noProof/>
+              <w:sz w:val="24"/>
+              <w:szCs w:val="24"/>
+            </w:rPr>
+          </w:pPr>
+          <w:hyperlink w:anchor="_Toc439167280" w:history="1">
+            <w:r>
+              <w:rPr>
+                <w:rStyle w:val="ac"/>
+                <w:rFonts w:hint="eastAsia"/>
+                <w:noProof/>
+              </w:rPr>
+              <w:t>项目特色：</w:t>
+            </w:r>
+            <w:r>
+              <w:rPr>
+                <w:noProof/>
+                <w:webHidden/>
+              </w:rPr>
+              <w:tab/>
+            </w:r>
+            <w:r>
+              <w:rPr>
+                <w:noProof/>
+                <w:webHidden/>
+              </w:rPr>
+              <w:fldChar w:fldCharType="begin"/>
+            </w:r>
+            <w:r>
+              <w:rPr>
+                <w:noProof/>
+                <w:webHidden/>
+              </w:rPr>
+              <w:instrText xml:space="preserve"> PAGEREF _Toc439167280 \h </w:instrText>
+            </w:r>
+            <w:r>
+              <w:rPr>
+                <w:noProof/>
+                <w:webHidden/>
+              </w:rPr>
+            </w:r>
+            <w:r>
+              <w:rPr>
+                <w:noProof/>
+                <w:webHidden/>
+              </w:rPr>
+              <w:fldChar w:fldCharType="separate"/>
+            </w:r>
+            <w:r>
+              <w:rPr>
+                <w:noProof/>
+                <w:webHidden/>
+              </w:rPr>
+              <w:t>2</w:t>
+            </w:r>
+            <w:r>
+              <w:rPr>
+                <w:noProof/>
+                <w:webHidden/>
+              </w:rPr>
+              <w:fldChar w:fldCharType="end"/>
+            </w:r>
+          </w:hyperlink>
+        </w:p>
+        <w:p>
+          <w:pPr>
+            <w:pStyle w:val="31"/>
+            <w:tabs>
+              <w:tab w:val="right" w:leader="dot" w:pos="8296"/>
+            </w:tabs>
+            <w:rPr>
+              <w:noProof/>
+              <w:sz w:val="24"/>
+              <w:szCs w:val="24"/>
+            </w:rPr>
+          </w:pPr>
+          <w:hyperlink w:anchor="_Toc439167281" w:history="1">
+            <w:r>
+              <w:rPr>
+                <w:rStyle w:val="ac"/>
+                <w:rFonts w:hint="eastAsia"/>
+                <w:noProof/>
+              </w:rPr>
+              <w:t>运行环境：</w:t>
+            </w:r>
+            <w:r>
+              <w:rPr>
+                <w:noProof/>
+                <w:webHidden/>
+              </w:rPr>
+              <w:tab/>
+            </w:r>
+            <w:r>
+              <w:rPr>
+                <w:noProof/>
+                <w:webHidden/>
+              </w:rPr>
+              <w:fldChar w:fldCharType="begin"/>
+            </w:r>
+            <w:r>
+              <w:rPr>
+                <w:noProof/>
+                <w:webHidden/>
+              </w:rPr>
+              <w:instrText xml:space="preserve"> PAGEREF _Toc439167281 \h </w:instrText>
+            </w:r>
+            <w:r>
+              <w:rPr>
+                <w:noProof/>
+                <w:webHidden/>
+              </w:rPr>
+            </w:r>
+            <w:r>
+              <w:rPr>
+                <w:noProof/>
+                <w:webHidden/>
+              </w:rPr>
+              <w:fldChar w:fldCharType="separate"/>
+            </w:r>
+            <w:r>
+              <w:rPr>
+                <w:noProof/>
+                <w:webHidden/>
+              </w:rPr>
+              <w:t>2</w:t>
+            </w:r>
+            <w:r>
+              <w:rPr>
+                <w:noProof/>
+                <w:webHidden/>
+              </w:rPr>
+              <w:fldChar w:fldCharType="end"/>
+            </w:r>
+          </w:hyperlink>
+        </w:p>
+        <w:p>
+          <w:pPr>
+            <w:pStyle w:val="21"/>
+            <w:tabs>
+              <w:tab w:val="left" w:pos="840"/>
+              <w:tab w:val="right" w:leader="dot" w:pos="8296"/>
+            </w:tabs>
+            <w:rPr>
+              <w:i/>
+              <w:noProof/>
+              <w:sz w:val="24"/>
+              <w:szCs w:val="24"/>
+            </w:rPr>
+          </w:pPr>
+          <w:hyperlink w:anchor="_Toc439167282" w:history="1">
+            <w:r>
+              <w:rPr>
+                <w:rStyle w:val="ac"/>
+                <w:rFonts w:asciiTheme="majorEastAsia" w:eastAsiaTheme="majorEastAsia" w:hAnsiTheme="majorEastAsia"/>
+                <w:noProof/>
+              </w:rPr>
+              <w:t>3.</w:t>
+            </w:r>
+            <w:r>
+              <w:rPr>
+                <w:i/>
+                <w:noProof/>
+                <w:sz w:val="24"/>
+                <w:szCs w:val="24"/>
+              </w:rPr>
+              <w:tab/>
+            </w:r>
+            <w:r>
+              <w:rPr>
+                <w:rStyle w:val="ac"/>
+                <w:rFonts w:asciiTheme="majorEastAsia" w:eastAsiaTheme="majorEastAsia" w:hAnsiTheme="majorEastAsia" w:hint="eastAsia"/>
+                <w:noProof/>
+              </w:rPr>
+              <w:t>系统与其他系统的接口</w:t>
+            </w:r>
+            <w:r>
+              <w:rPr>
+                <w:noProof/>
+                <w:webHidden/>
+              </w:rPr>
+              <w:tab/>
+            </w:r>
+            <w:r>
+              <w:rPr>
+                <w:noProof/>
+                <w:webHidden/>
+              </w:rPr>
+              <w:fldChar w:fldCharType="begin"/>
+            </w:r>
+            <w:r>
+              <w:rPr>
+                <w:noProof/>
+                <w:webHidden/>
+              </w:rPr>
+              <w:instrText xml:space="preserve"> PAGEREF _Toc439167282 \h </w:instrText>
+            </w:r>
+            <w:r>
+              <w:rPr>
+                <w:noProof/>
+                <w:webHidden/>
+              </w:rPr>
+            </w:r>
+            <w:r>
+              <w:rPr>
+                <w:noProof/>
+                <w:webHidden/>
+              </w:rPr>
+              <w:fldChar w:fldCharType="separate"/>
+            </w:r>
+            <w:r>
+              <w:rPr>
+                <w:noProof/>
+                <w:webHidden/>
+              </w:rPr>
+              <w:t>2</w:t>
+            </w:r>
+            <w:r>
+              <w:rPr>
+                <w:noProof/>
+                <w:webHidden/>
+              </w:rPr>
+              <w:fldChar w:fldCharType="end"/>
+            </w:r>
+          </w:hyperlink>
+        </w:p>
+        <w:p>
+          <w:pPr>
+            <w:pStyle w:val="21"/>
+            <w:tabs>
+              <w:tab w:val="left" w:pos="840"/>
+              <w:tab w:val="right" w:leader="dot" w:pos="8296"/>
+            </w:tabs>
+            <w:rPr>
+              <w:i/>
+              <w:noProof/>
+              <w:sz w:val="24"/>
+              <w:szCs w:val="24"/>
+            </w:rPr>
+          </w:pPr>
+          <w:hyperlink w:anchor="_Toc439167283" w:history="1">
+            <w:r>
+              <w:rPr>
+                <w:rStyle w:val="ac"/>
+                <w:rFonts w:asciiTheme="majorEastAsia" w:eastAsiaTheme="majorEastAsia" w:hAnsiTheme="majorEastAsia"/>
+                <w:noProof/>
+              </w:rPr>
+              <w:t>4.</w:t>
+            </w:r>
+            <w:r>
+              <w:rPr>
+                <w:i/>
+                <w:noProof/>
+                <w:sz w:val="24"/>
+                <w:szCs w:val="24"/>
+              </w:rPr>
+              <w:tab/>
+            </w:r>
+            <w:r>
+              <w:rPr>
+                <w:rStyle w:val="ac"/>
+                <w:rFonts w:asciiTheme="majorEastAsia" w:eastAsiaTheme="majorEastAsia" w:hAnsiTheme="majorEastAsia" w:hint="eastAsia"/>
+                <w:noProof/>
+              </w:rPr>
+              <w:t>主要的功能需求描述</w:t>
+            </w:r>
+            <w:r>
+              <w:rPr>
+                <w:noProof/>
+                <w:webHidden/>
+              </w:rPr>
+              <w:tab/>
+            </w:r>
+            <w:r>
+              <w:rPr>
+                <w:noProof/>
+                <w:webHidden/>
+              </w:rPr>
+              <w:fldChar w:fldCharType="begin"/>
+            </w:r>
+            <w:r>
+              <w:rPr>
+                <w:noProof/>
+                <w:webHidden/>
+              </w:rPr>
+              <w:instrText xml:space="preserve"> PAGEREF _Toc439167283 \h </w:instrText>
+            </w:r>
+            <w:r>
+              <w:rPr>
+                <w:noProof/>
+                <w:webHidden/>
+              </w:rPr>
+            </w:r>
+            <w:r>
+              <w:rPr>
+                <w:noProof/>
+                <w:webHidden/>
+              </w:rPr>
+              <w:fldChar w:fldCharType="separate"/>
+            </w:r>
+            <w:r>
+              <w:rPr>
+                <w:noProof/>
+                <w:webHidden/>
+              </w:rPr>
+              <w:t>2</w:t>
+            </w:r>
+            <w:r>
+              <w:rPr>
+                <w:noProof/>
+                <w:webHidden/>
+              </w:rPr>
+              <w:fldChar w:fldCharType="end"/>
+            </w:r>
+          </w:hyperlink>
+        </w:p>
+        <w:p>
+          <w:pPr>
+            <w:pStyle w:val="21"/>
+            <w:tabs>
+              <w:tab w:val="left" w:pos="840"/>
+              <w:tab w:val="right" w:leader="dot" w:pos="8296"/>
+            </w:tabs>
+            <w:rPr>
+              <w:i/>
+              <w:noProof/>
+              <w:sz w:val="24"/>
+              <w:szCs w:val="24"/>
+            </w:rPr>
+          </w:pPr>
+          <w:hyperlink w:anchor="_Toc439167284" w:history="1">
+            <w:r>
+              <w:rPr>
+                <w:rStyle w:val="ac"/>
+                <w:rFonts w:asciiTheme="majorEastAsia" w:eastAsiaTheme="majorEastAsia" w:hAnsiTheme="majorEastAsia"/>
+                <w:noProof/>
+              </w:rPr>
+              <w:t>5.</w:t>
+            </w:r>
+            <w:r>
+              <w:rPr>
+                <w:i/>
+                <w:noProof/>
+                <w:sz w:val="24"/>
+                <w:szCs w:val="24"/>
+              </w:rPr>
+              <w:tab/>
+            </w:r>
+            <w:r>
+              <w:rPr>
+                <w:rStyle w:val="ac"/>
+                <w:rFonts w:asciiTheme="majorEastAsia" w:eastAsiaTheme="majorEastAsia" w:hAnsiTheme="majorEastAsia" w:hint="eastAsia"/>
+                <w:noProof/>
+              </w:rPr>
+              <w:t>非功能需求描述</w:t>
+            </w:r>
+            <w:r>
+              <w:rPr>
+                <w:noProof/>
+                <w:webHidden/>
+              </w:rPr>
+              <w:tab/>
+            </w:r>
+            <w:r>
+              <w:rPr>
+                <w:noProof/>
+                <w:webHidden/>
+              </w:rPr>
+              <w:fldChar w:fldCharType="begin"/>
+            </w:r>
+            <w:r>
+              <w:rPr>
+                <w:noProof/>
+                <w:webHidden/>
+              </w:rPr>
+              <w:instrText xml:space="preserve"> PAGEREF _Toc439167284 \h </w:instrText>
+            </w:r>
+            <w:r>
+              <w:rPr>
+                <w:noProof/>
+                <w:webHidden/>
+              </w:rPr>
+            </w:r>
+            <w:r>
+              <w:rPr>
+                <w:noProof/>
+                <w:webHidden/>
+              </w:rPr>
+              <w:fldChar w:fldCharType="separate"/>
+            </w:r>
+            <w:r>
+              <w:rPr>
+                <w:noProof/>
+                <w:webHidden/>
+              </w:rPr>
+              <w:t>10</w:t>
+            </w:r>
+            <w:r>
+              <w:rPr>
+                <w:noProof/>
+                <w:webHidden/>
+              </w:rPr>
+              <w:fldChar w:fldCharType="end"/>
+            </w:r>
+          </w:hyperlink>
+        </w:p>
+        <w:p>
+          <w:pPr>
+            <w:pStyle w:val="21"/>
+            <w:tabs>
+              <w:tab w:val="left" w:pos="840"/>
+              <w:tab w:val="right" w:leader="dot" w:pos="8296"/>
+            </w:tabs>
+            <w:rPr>
+              <w:i/>
+              <w:noProof/>
+              <w:sz w:val="24"/>
+              <w:szCs w:val="24"/>
+            </w:rPr>
+          </w:pPr>
+          <w:hyperlink w:anchor="_Toc439167285" w:history="1">
+            <w:r>
+              <w:rPr>
+                <w:rStyle w:val="ac"/>
+                <w:rFonts w:asciiTheme="majorEastAsia" w:eastAsiaTheme="majorEastAsia" w:hAnsiTheme="majorEastAsia"/>
+                <w:noProof/>
+              </w:rPr>
+              <w:t>6.</w:t>
+            </w:r>
+            <w:r>
+              <w:rPr>
+                <w:i/>
+                <w:noProof/>
+                <w:sz w:val="24"/>
+                <w:szCs w:val="24"/>
+              </w:rPr>
+              <w:tab/>
+            </w:r>
+            <w:r>
+              <w:rPr>
+                <w:rStyle w:val="ac"/>
+                <w:rFonts w:asciiTheme="majorEastAsia" w:eastAsiaTheme="majorEastAsia" w:hAnsiTheme="majorEastAsia" w:hint="eastAsia"/>
+                <w:noProof/>
+              </w:rPr>
+              <w:t>其他需求等</w:t>
+            </w:r>
+            <w:r>
+              <w:rPr>
+                <w:noProof/>
+                <w:webHidden/>
+              </w:rPr>
+              <w:tab/>
+            </w:r>
+            <w:r>
+              <w:rPr>
+                <w:noProof/>
+                <w:webHidden/>
+              </w:rPr>
+              <w:fldChar w:fldCharType="begin"/>
+            </w:r>
+            <w:r>
+              <w:rPr>
+                <w:noProof/>
+                <w:webHidden/>
+              </w:rPr>
+              <w:instrText xml:space="preserve"> PAGEREF _Toc439167285 \h </w:instrText>
+            </w:r>
+            <w:r>
+              <w:rPr>
+                <w:noProof/>
+                <w:webHidden/>
+              </w:rPr>
+            </w:r>
+            <w:r>
+              <w:rPr>
+                <w:noProof/>
+                <w:webHidden/>
+              </w:rPr>
+              <w:fldChar w:fldCharType="separate"/>
+            </w:r>
+            <w:r>
+              <w:rPr>
+                <w:noProof/>
+                <w:webHidden/>
+              </w:rPr>
+              <w:t>10</w:t>
+            </w:r>
+            <w:r>
+              <w:rPr>
+                <w:noProof/>
+                <w:webHidden/>
+              </w:rPr>
+              <w:fldChar w:fldCharType="end"/>
+            </w:r>
+          </w:hyperlink>
+        </w:p>
+        <w:p>
+          <w:pPr>
+            <w:pStyle w:val="21"/>
+            <w:tabs>
+              <w:tab w:val="left" w:pos="840"/>
+              <w:tab w:val="right" w:leader="dot" w:pos="8296"/>
+            </w:tabs>
+            <w:rPr>
+              <w:i/>
+              <w:noProof/>
+              <w:sz w:val="24"/>
+              <w:szCs w:val="24"/>
+            </w:rPr>
+          </w:pPr>
+          <w:hyperlink w:anchor="_Toc439167286" w:history="1">
+            <w:r>
+              <w:rPr>
+                <w:rStyle w:val="ac"/>
+                <w:rFonts w:asciiTheme="majorEastAsia" w:eastAsiaTheme="majorEastAsia" w:hAnsiTheme="majorEastAsia"/>
+                <w:noProof/>
+              </w:rPr>
+              <w:t>7.</w:t>
+            </w:r>
+            <w:r>
+              <w:rPr>
+                <w:i/>
+                <w:noProof/>
+                <w:sz w:val="24"/>
+                <w:szCs w:val="24"/>
+              </w:rPr>
+              <w:tab/>
+            </w:r>
+            <w:r>
+              <w:rPr>
+                <w:rStyle w:val="ac"/>
+                <w:rFonts w:asciiTheme="majorEastAsia" w:eastAsiaTheme="majorEastAsia" w:hAnsiTheme="majorEastAsia" w:hint="eastAsia"/>
+                <w:noProof/>
+              </w:rPr>
+              <w:t>人员分工</w:t>
+            </w:r>
+            <w:r>
+              <w:rPr>
+                <w:noProof/>
+                <w:webHidden/>
+              </w:rPr>
+              <w:tab/>
+            </w:r>
+            <w:r>
+              <w:rPr>
+                <w:noProof/>
+                <w:webHidden/>
+              </w:rPr>
+              <w:fldChar w:fldCharType="begin"/>
+            </w:r>
+            <w:r>
+              <w:rPr>
+                <w:noProof/>
+                <w:webHidden/>
+              </w:rPr>
+              <w:instrText xml:space="preserve"> PAGEREF _Toc439167286 \h </w:instrText>
+            </w:r>
+            <w:r>
+              <w:rPr>
+                <w:noProof/>
+                <w:webHidden/>
+              </w:rPr>
+            </w:r>
+            <w:r>
+              <w:rPr>
+                <w:noProof/>
+                <w:webHidden/>
+              </w:rPr>
+              <w:fldChar w:fldCharType="separate"/>
+            </w:r>
+            <w:r>
+              <w:rPr>
+                <w:noProof/>
+                <w:webHidden/>
+              </w:rPr>
+              <w:t>11</w:t>
+            </w:r>
+            <w:r>
+              <w:rPr>
+                <w:noProof/>
+                <w:webHidden/>
+              </w:rPr>
+              <w:fldChar w:fldCharType="end"/>
+            </w:r>
+          </w:hyperlink>
+        </w:p>
+        <w:p>
+          <w:r>
+            <w:rPr>
+              <w:b/>
+              <w:bCs/>
+              <w:noProof/>
+            </w:rPr>
+            <w:fldChar w:fldCharType="end"/>
+          </w:r>
+        </w:p>
+      </w:sdtContent>
+    </w:sdt>
+    <w:p/>
+    <w:p>
+      <w:pPr>
+        <w:rPr>
+          <w:rFonts w:hint="eastAsia"/>
+        </w:rPr>
+      </w:pPr>
+    </w:p>
+    <w:p>
+      <w:pPr>
+        <w:rPr>
+          <w:rFonts w:hint="eastAsia"/>
+        </w:rPr>
+      </w:pPr>
+      <w:bookmarkStart w:id="1" w:name="_GoBack"/>
+      <w:bookmarkEnd w:id="1"/>
     </w:p>
     <w:p>
       <w:pPr>
@@ -585,10 +1481,12 @@
           <w:rFonts w:asciiTheme="majorEastAsia" w:eastAsiaTheme="majorEastAsia" w:hAnsiTheme="majorEastAsia"/>
         </w:rPr>
       </w:pPr>
+      <w:bookmarkStart w:id="2" w:name="_Toc439167278"/>
       <w:r>
         <w:rPr>
           <w:rFonts w:asciiTheme="majorEastAsia" w:eastAsiaTheme="majorEastAsia" w:hAnsiTheme="majorEastAsia"/>
         </w:rPr>
+        <w:lastRenderedPageBreak/>
         <w:t>项目</w:t>
       </w:r>
       <w:r>
@@ -597,6 +1495,7 @@
         </w:rPr>
         <w:t>介绍</w:t>
       </w:r>
+      <w:bookmarkEnd w:id="2"/>
     </w:p>
     <w:p>
       <w:r>
@@ -694,12 +1593,14 @@
           <w:rFonts w:asciiTheme="majorEastAsia" w:eastAsiaTheme="majorEastAsia" w:hAnsiTheme="majorEastAsia"/>
         </w:rPr>
       </w:pPr>
+      <w:bookmarkStart w:id="3" w:name="_Toc439167279"/>
       <w:r>
         <w:rPr>
           <w:rFonts w:asciiTheme="majorEastAsia" w:eastAsiaTheme="majorEastAsia" w:hAnsiTheme="majorEastAsia" w:hint="eastAsia"/>
         </w:rPr>
         <w:t>整体描述</w:t>
       </w:r>
+      <w:bookmarkEnd w:id="3"/>
     </w:p>
     <w:p>
       <w:pPr>
@@ -708,6 +1609,7 @@
           <w:sz w:val="24"/>
         </w:rPr>
       </w:pPr>
+      <w:bookmarkStart w:id="4" w:name="_Toc439167280"/>
       <w:r>
         <w:rPr>
           <w:rFonts w:hint="eastAsia"/>
@@ -734,6 +1636,7 @@
         </w:rPr>
         <w:t>：</w:t>
       </w:r>
+      <w:bookmarkEnd w:id="4"/>
     </w:p>
     <w:p>
       <w:r>
@@ -929,12 +1832,12 @@
           <w:sz w:val="24"/>
         </w:rPr>
       </w:pPr>
+      <w:bookmarkStart w:id="5" w:name="_Toc439167281"/>
       <w:r>
         <w:rPr>
           <w:rFonts w:hint="eastAsia"/>
           <w:sz w:val="24"/>
         </w:rPr>
-        <w:lastRenderedPageBreak/>
         <w:t>运行</w:t>
       </w:r>
       <w:r>
@@ -943,6 +1846,7 @@
         </w:rPr>
         <w:t>环境：</w:t>
       </w:r>
+      <w:bookmarkEnd w:id="5"/>
     </w:p>
     <w:p>
       <w:pPr>
@@ -1105,12 +2009,14 @@
           <w:rFonts w:asciiTheme="majorEastAsia" w:eastAsiaTheme="majorEastAsia" w:hAnsiTheme="majorEastAsia"/>
         </w:rPr>
       </w:pPr>
+      <w:bookmarkStart w:id="6" w:name="_Toc439167282"/>
       <w:r>
         <w:rPr>
           <w:rFonts w:asciiTheme="majorEastAsia" w:eastAsiaTheme="majorEastAsia" w:hAnsiTheme="majorEastAsia" w:hint="eastAsia"/>
         </w:rPr>
         <w:t>系统与其他系统的接口</w:t>
       </w:r>
+      <w:bookmarkEnd w:id="6"/>
     </w:p>
     <w:p>
       <w:r>
@@ -1128,12 +2034,14 @@
           <w:rFonts w:asciiTheme="majorEastAsia" w:eastAsiaTheme="majorEastAsia" w:hAnsiTheme="majorEastAsia"/>
         </w:rPr>
       </w:pPr>
+      <w:bookmarkStart w:id="7" w:name="_Toc439167283"/>
       <w:r>
         <w:rPr>
           <w:rFonts w:asciiTheme="majorEastAsia" w:eastAsiaTheme="majorEastAsia" w:hAnsiTheme="majorEastAsia" w:hint="eastAsia"/>
         </w:rPr>
         <w:t>主要的功能需求描述</w:t>
       </w:r>
+      <w:bookmarkEnd w:id="7"/>
     </w:p>
     <w:p>
       <w:pPr>
@@ -1274,6 +2182,7 @@
         <w:rPr>
           <w:rFonts w:hint="eastAsia"/>
         </w:rPr>
+        <w:lastRenderedPageBreak/>
         <w:t>等待服务员响应</w:t>
       </w:r>
     </w:p>
@@ -1349,7 +2258,6 @@
         <w:rPr>
           <w:noProof/>
         </w:rPr>
-        <w:lastRenderedPageBreak/>
         <w:drawing>
           <wp:anchor distT="0" distB="0" distL="114300" distR="114300" simplePos="0" relativeHeight="251652096" behindDoc="1" locked="0" layoutInCell="1" allowOverlap="1" wp14:anchorId="0D903CE3" wp14:editId="717C8849">
             <wp:simplePos x="0" y="0"/>
@@ -1376,7 +2284,7 @@
                     </pic:cNvPicPr>
                   </pic:nvPicPr>
                   <pic:blipFill>
-                    <a:blip r:embed="rId6">
+                    <a:blip r:embed="rId7">
                       <a:extLst>
                         <a:ext uri="{28A0092B-C50C-407E-A947-70E740481C1C}">
                           <a14:useLocalDpi xmlns:a14="http://schemas.microsoft.com/office/drawing/2010/main" val="0"/>
@@ -1606,7 +2514,7 @@
                     </pic:cNvPicPr>
                   </pic:nvPicPr>
                   <pic:blipFill>
-                    <a:blip r:embed="rId7">
+                    <a:blip r:embed="rId8">
                       <a:extLst>
                         <a:ext uri="{28A0092B-C50C-407E-A947-70E740481C1C}">
                           <a14:useLocalDpi xmlns:a14="http://schemas.microsoft.com/office/drawing/2010/main" val="0"/>
@@ -1777,7 +2685,7 @@
                     </pic:cNvPicPr>
                   </pic:nvPicPr>
                   <pic:blipFill>
-                    <a:blip r:embed="rId8">
+                    <a:blip r:embed="rId9">
                       <a:extLst>
                         <a:ext uri="{28A0092B-C50C-407E-A947-70E740481C1C}">
                           <a14:useLocalDpi xmlns:a14="http://schemas.microsoft.com/office/drawing/2010/main" val="0"/>
@@ -2025,7 +2933,7 @@
                     </pic:cNvPicPr>
                   </pic:nvPicPr>
                   <pic:blipFill>
-                    <a:blip r:embed="rId9">
+                    <a:blip r:embed="rId10">
                       <a:extLst>
                         <a:ext uri="{28A0092B-C50C-407E-A947-70E740481C1C}">
                           <a14:useLocalDpi xmlns:a14="http://schemas.microsoft.com/office/drawing/2010/main" val="0"/>
@@ -2195,7 +3103,7 @@
                     </pic:cNvPicPr>
                   </pic:nvPicPr>
                   <pic:blipFill>
-                    <a:blip r:embed="rId10">
+                    <a:blip r:embed="rId11">
                       <a:extLst>
                         <a:ext uri="{28A0092B-C50C-407E-A947-70E740481C1C}">
                           <a14:useLocalDpi xmlns:a14="http://schemas.microsoft.com/office/drawing/2010/main" val="0"/>
@@ -2420,7 +3328,7 @@
                     </pic:cNvPicPr>
                   </pic:nvPicPr>
                   <pic:blipFill>
-                    <a:blip r:embed="rId11">
+                    <a:blip r:embed="rId12">
                       <a:extLst>
                         <a:ext uri="{28A0092B-C50C-407E-A947-70E740481C1C}">
                           <a14:useLocalDpi xmlns:a14="http://schemas.microsoft.com/office/drawing/2010/main" val="0"/>
@@ -2695,7 +3603,7 @@
                     </pic:cNvPicPr>
                   </pic:nvPicPr>
                   <pic:blipFill>
-                    <a:blip r:embed="rId12">
+                    <a:blip r:embed="rId13">
                       <a:extLst>
                         <a:ext uri="{28A0092B-C50C-407E-A947-70E740481C1C}">
                           <a14:useLocalDpi xmlns:a14="http://schemas.microsoft.com/office/drawing/2010/main" val="0"/>
@@ -2930,7 +3838,7 @@
                     </pic:cNvPicPr>
                   </pic:nvPicPr>
                   <pic:blipFill>
-                    <a:blip r:embed="rId13"/>
+                    <a:blip r:embed="rId14"/>
                     <a:srcRect/>
                     <a:stretch>
                       <a:fillRect/>
@@ -3173,7 +4081,7 @@
                     </pic:cNvPicPr>
                   </pic:nvPicPr>
                   <pic:blipFill>
-                    <a:blip r:embed="rId14"/>
+                    <a:blip r:embed="rId15"/>
                     <a:srcRect/>
                     <a:stretch>
                       <a:fillRect/>
@@ -3422,7 +4330,7 @@
                     </pic:cNvPicPr>
                   </pic:nvPicPr>
                   <pic:blipFill>
-                    <a:blip r:embed="rId15"/>
+                    <a:blip r:embed="rId16"/>
                     <a:srcRect/>
                     <a:stretch>
                       <a:fillRect/>
@@ -3451,12 +4359,14 @@
           <w:rFonts w:asciiTheme="majorEastAsia" w:eastAsiaTheme="majorEastAsia" w:hAnsiTheme="majorEastAsia"/>
         </w:rPr>
       </w:pPr>
+      <w:bookmarkStart w:id="8" w:name="_Toc439167284"/>
       <w:r>
         <w:rPr>
           <w:rFonts w:asciiTheme="majorEastAsia" w:eastAsiaTheme="majorEastAsia" w:hAnsiTheme="majorEastAsia" w:hint="eastAsia"/>
         </w:rPr>
         <w:t>非功能需求描述</w:t>
       </w:r>
+      <w:bookmarkEnd w:id="8"/>
     </w:p>
     <w:p>
       <w:pPr>
@@ -3837,12 +4747,14 @@
           <w:rFonts w:asciiTheme="majorEastAsia" w:eastAsiaTheme="majorEastAsia" w:hAnsiTheme="majorEastAsia"/>
         </w:rPr>
       </w:pPr>
+      <w:bookmarkStart w:id="9" w:name="_Toc439167285"/>
       <w:r>
         <w:rPr>
           <w:rFonts w:asciiTheme="majorEastAsia" w:eastAsiaTheme="majorEastAsia" w:hAnsiTheme="majorEastAsia" w:hint="eastAsia"/>
         </w:rPr>
         <w:t>其他需求等</w:t>
       </w:r>
+      <w:bookmarkEnd w:id="9"/>
     </w:p>
     <w:p>
       <w:r>
@@ -3959,6 +4871,7 @@
           <w:rFonts w:asciiTheme="majorEastAsia" w:eastAsiaTheme="majorEastAsia" w:hAnsiTheme="majorEastAsia"/>
         </w:rPr>
       </w:pPr>
+      <w:bookmarkStart w:id="10" w:name="_Toc439167286"/>
       <w:r>
         <w:rPr>
           <w:rFonts w:asciiTheme="majorEastAsia" w:eastAsiaTheme="majorEastAsia" w:hAnsiTheme="majorEastAsia"/>
@@ -3966,6 +4879,7 @@
         <w:lastRenderedPageBreak/>
         <w:t>人员分工</w:t>
       </w:r>
+      <w:bookmarkEnd w:id="10"/>
     </w:p>
     <w:p>
       <w:r>
@@ -6330,7 +7244,994 @@
       <w:szCs w:val="20"/>
     </w:rPr>
   </w:style>
+  <w:style w:type="paragraph" w:styleId="ab">
+    <w:name w:val="TOC Heading"/>
+    <w:basedOn w:val="1"/>
+    <w:next w:val="a"/>
+    <w:uiPriority w:val="39"/>
+    <w:unhideWhenUsed/>
+    <w:qFormat/>
+    <w:rsid w:val="00A53712"/>
+    <w:pPr>
+      <w:widowControl/>
+      <w:spacing w:before="480" w:after="0" w:line="276" w:lineRule="auto"/>
+      <w:jc w:val="left"/>
+      <w:outlineLvl w:val="9"/>
+    </w:pPr>
+    <w:rPr>
+      <w:rFonts w:asciiTheme="majorHAnsi" w:eastAsiaTheme="majorEastAsia" w:hAnsiTheme="majorHAnsi" w:cstheme="majorBidi"/>
+      <w:color w:val="365F91" w:themeColor="accent1" w:themeShade="BF"/>
+      <w:kern w:val="0"/>
+      <w:sz w:val="28"/>
+      <w:szCs w:val="28"/>
+    </w:rPr>
+  </w:style>
+  <w:style w:type="paragraph" w:styleId="21">
+    <w:name w:val="toc 2"/>
+    <w:basedOn w:val="a"/>
+    <w:next w:val="a"/>
+    <w:autoRedefine/>
+    <w:uiPriority w:val="39"/>
+    <w:unhideWhenUsed/>
+    <w:rsid w:val="00A53712"/>
+    <w:pPr>
+      <w:ind w:left="210"/>
+      <w:jc w:val="left"/>
+    </w:pPr>
+    <w:rPr>
+      <w:b/>
+      <w:sz w:val="22"/>
+    </w:rPr>
+  </w:style>
+  <w:style w:type="paragraph" w:styleId="12">
+    <w:name w:val="toc 1"/>
+    <w:basedOn w:val="a"/>
+    <w:next w:val="a"/>
+    <w:autoRedefine/>
+    <w:uiPriority w:val="39"/>
+    <w:unhideWhenUsed/>
+    <w:rsid w:val="00A53712"/>
+    <w:pPr>
+      <w:spacing w:before="120"/>
+      <w:jc w:val="left"/>
+    </w:pPr>
+    <w:rPr>
+      <w:b/>
+      <w:sz w:val="24"/>
+      <w:szCs w:val="24"/>
+    </w:rPr>
+  </w:style>
+  <w:style w:type="paragraph" w:styleId="31">
+    <w:name w:val="toc 3"/>
+    <w:basedOn w:val="a"/>
+    <w:next w:val="a"/>
+    <w:autoRedefine/>
+    <w:uiPriority w:val="39"/>
+    <w:unhideWhenUsed/>
+    <w:rsid w:val="00A53712"/>
+    <w:pPr>
+      <w:ind w:left="420"/>
+      <w:jc w:val="left"/>
+    </w:pPr>
+    <w:rPr>
+      <w:sz w:val="22"/>
+    </w:rPr>
+  </w:style>
+  <w:style w:type="paragraph" w:styleId="4">
+    <w:name w:val="toc 4"/>
+    <w:basedOn w:val="a"/>
+    <w:next w:val="a"/>
+    <w:autoRedefine/>
+    <w:uiPriority w:val="39"/>
+    <w:semiHidden/>
+    <w:unhideWhenUsed/>
+    <w:rsid w:val="00A53712"/>
+    <w:pPr>
+      <w:ind w:left="630"/>
+      <w:jc w:val="left"/>
+    </w:pPr>
+    <w:rPr>
+      <w:sz w:val="20"/>
+      <w:szCs w:val="20"/>
+    </w:rPr>
+  </w:style>
+  <w:style w:type="paragraph" w:styleId="5">
+    <w:name w:val="toc 5"/>
+    <w:basedOn w:val="a"/>
+    <w:next w:val="a"/>
+    <w:autoRedefine/>
+    <w:uiPriority w:val="39"/>
+    <w:semiHidden/>
+    <w:unhideWhenUsed/>
+    <w:rsid w:val="00A53712"/>
+    <w:pPr>
+      <w:ind w:left="840"/>
+      <w:jc w:val="left"/>
+    </w:pPr>
+    <w:rPr>
+      <w:sz w:val="20"/>
+      <w:szCs w:val="20"/>
+    </w:rPr>
+  </w:style>
+  <w:style w:type="paragraph" w:styleId="6">
+    <w:name w:val="toc 6"/>
+    <w:basedOn w:val="a"/>
+    <w:next w:val="a"/>
+    <w:autoRedefine/>
+    <w:uiPriority w:val="39"/>
+    <w:semiHidden/>
+    <w:unhideWhenUsed/>
+    <w:rsid w:val="00A53712"/>
+    <w:pPr>
+      <w:ind w:left="1050"/>
+      <w:jc w:val="left"/>
+    </w:pPr>
+    <w:rPr>
+      <w:sz w:val="20"/>
+      <w:szCs w:val="20"/>
+    </w:rPr>
+  </w:style>
+  <w:style w:type="paragraph" w:styleId="7">
+    <w:name w:val="toc 7"/>
+    <w:basedOn w:val="a"/>
+    <w:next w:val="a"/>
+    <w:autoRedefine/>
+    <w:uiPriority w:val="39"/>
+    <w:semiHidden/>
+    <w:unhideWhenUsed/>
+    <w:rsid w:val="00A53712"/>
+    <w:pPr>
+      <w:ind w:left="1260"/>
+      <w:jc w:val="left"/>
+    </w:pPr>
+    <w:rPr>
+      <w:sz w:val="20"/>
+      <w:szCs w:val="20"/>
+    </w:rPr>
+  </w:style>
+  <w:style w:type="paragraph" w:styleId="8">
+    <w:name w:val="toc 8"/>
+    <w:basedOn w:val="a"/>
+    <w:next w:val="a"/>
+    <w:autoRedefine/>
+    <w:uiPriority w:val="39"/>
+    <w:semiHidden/>
+    <w:unhideWhenUsed/>
+    <w:rsid w:val="00A53712"/>
+    <w:pPr>
+      <w:ind w:left="1470"/>
+      <w:jc w:val="left"/>
+    </w:pPr>
+    <w:rPr>
+      <w:sz w:val="20"/>
+      <w:szCs w:val="20"/>
+    </w:rPr>
+  </w:style>
+  <w:style w:type="paragraph" w:styleId="9">
+    <w:name w:val="toc 9"/>
+    <w:basedOn w:val="a"/>
+    <w:next w:val="a"/>
+    <w:autoRedefine/>
+    <w:uiPriority w:val="39"/>
+    <w:semiHidden/>
+    <w:unhideWhenUsed/>
+    <w:rsid w:val="00A53712"/>
+    <w:pPr>
+      <w:ind w:left="1680"/>
+      <w:jc w:val="left"/>
+    </w:pPr>
+    <w:rPr>
+      <w:sz w:val="20"/>
+      <w:szCs w:val="20"/>
+    </w:rPr>
+  </w:style>
+  <w:style w:type="character" w:styleId="ac">
+    <w:name w:val="Hyperlink"/>
+    <w:basedOn w:val="a0"/>
+    <w:uiPriority w:val="99"/>
+    <w:unhideWhenUsed/>
+    <w:rsid w:val="00A53712"/>
+    <w:rPr>
+      <w:color w:val="0000FF" w:themeColor="hyperlink"/>
+      <w:u w:val="single"/>
+    </w:rPr>
+  </w:style>
 </w:styles>
+</file>
+
+<file path=word/glossary/document.xml><?xml version="1.0" encoding="utf-8"?>
+<w:glossaryDocument xmlns:wpc="http://schemas.microsoft.com/office/word/2010/wordprocessingCanvas" xmlns:mo="http://schemas.microsoft.com/office/mac/office/2008/main" xmlns:mc="http://schemas.openxmlformats.org/markup-compatibility/2006" xmlns:mv="urn:schemas-microsoft-com:mac:vml" xmlns:o="urn:schemas-microsoft-com:office:office" xmlns:r="http://schemas.openxmlformats.org/officeDocument/2006/relationships" xmlns:m="http://schemas.openxmlformats.org/officeDocument/2006/math" xmlns:v="urn:schemas-microsoft-com:vml" xmlns:wp14="http://schemas.microsoft.com/office/word/2010/wordprocessingDrawing" xmlns:wp="http://schemas.openxmlformats.org/drawingml/2006/wordprocessingDrawing" xmlns:w10="urn:schemas-microsoft-com:office:word" xmlns:w="http://schemas.openxmlformats.org/wordprocessingml/2006/main" xmlns:w14="http://schemas.microsoft.com/office/word/2010/wordml" xmlns:w15="http://schemas.microsoft.com/office/word/2012/wordml" xmlns:wpg="http://schemas.microsoft.com/office/word/2010/wordprocessingGroup" xmlns:wpi="http://schemas.microsoft.com/office/word/2010/wordprocessingInk" xmlns:wne="http://schemas.microsoft.com/office/word/2006/wordml" xmlns:wps="http://schemas.microsoft.com/office/word/2010/wordprocessingShape" mc:Ignorable="w14 w15 wp14"/>
+</file>
+
+<file path=word/glossary/fontTable.xml><?xml version="1.0" encoding="utf-8"?>
+<w:fonts xmlns:mc="http://schemas.openxmlformats.org/markup-compatibility/2006" xmlns:r="http://schemas.openxmlformats.org/officeDocument/2006/relationships" xmlns:w="http://schemas.openxmlformats.org/wordprocessingml/2006/main" xmlns:w14="http://schemas.microsoft.com/office/word/2010/wordml" xmlns:w15="http://schemas.microsoft.com/office/word/2012/wordml" mc:Ignorable="w14 w15">
+  <w:font w:name="Times New Roman">
+    <w:panose1 w:val="02020603050405020304"/>
+    <w:charset w:val="00"/>
+    <w:family w:val="auto"/>
+    <w:pitch w:val="variable"/>
+    <w:sig w:usb0="E0002AFF" w:usb1="C0007841" w:usb2="00000009" w:usb3="00000000" w:csb0="000001FF" w:csb1="00000000"/>
+  </w:font>
+  <w:font w:name="Wingdings">
+    <w:panose1 w:val="05000000000000000000"/>
+    <w:charset w:val="02"/>
+    <w:family w:val="auto"/>
+    <w:pitch w:val="variable"/>
+    <w:sig w:usb0="00000000" w:usb1="10000000" w:usb2="00000000" w:usb3="00000000" w:csb0="80000000" w:csb1="00000000"/>
+  </w:font>
+  <w:font w:name="Calibri">
+    <w:panose1 w:val="020F0502020204030204"/>
+    <w:charset w:val="00"/>
+    <w:family w:val="auto"/>
+    <w:pitch w:val="variable"/>
+    <w:sig w:usb0="E00002FF" w:usb1="4000ACFF" w:usb2="00000001" w:usb3="00000000" w:csb0="0000019F" w:csb1="00000000"/>
+  </w:font>
+  <w:font w:name="宋体">
+    <w:charset w:val="86"/>
+    <w:family w:val="auto"/>
+    <w:pitch w:val="variable"/>
+    <w:sig w:usb0="00000003" w:usb1="288F0000" w:usb2="00000016" w:usb3="00000000" w:csb0="00040001" w:csb1="00000000"/>
+  </w:font>
+  <w:font w:name="华文楷体">
+    <w:charset w:val="86"/>
+    <w:family w:val="auto"/>
+    <w:pitch w:val="variable"/>
+    <w:sig w:usb0="80000287" w:usb1="280F3C52" w:usb2="00000016" w:usb3="00000000" w:csb0="0004001F" w:csb1="00000000"/>
+  </w:font>
+  <w:font w:name="Cambria">
+    <w:panose1 w:val="02040503050406030204"/>
+    <w:charset w:val="00"/>
+    <w:family w:val="auto"/>
+    <w:pitch w:val="variable"/>
+    <w:sig w:usb0="E00002FF" w:usb1="400004FF" w:usb2="00000000" w:usb3="00000000" w:csb0="0000019F" w:csb1="00000000"/>
+  </w:font>
+  <w:font w:name="Arial">
+    <w:panose1 w:val="020B0604020202020204"/>
+    <w:charset w:val="00"/>
+    <w:family w:val="auto"/>
+    <w:pitch w:val="variable"/>
+    <w:sig w:usb0="E0002AFF" w:usb1="C0007843" w:usb2="00000009" w:usb3="00000000" w:csb0="000001FF" w:csb1="00000000"/>
+  </w:font>
+  <w:font w:name="Calibri Light">
+    <w:panose1 w:val="020F0302020204030204"/>
+    <w:charset w:val="00"/>
+    <w:family w:val="auto"/>
+    <w:pitch w:val="variable"/>
+    <w:sig w:usb0="A00002EF" w:usb1="4000207B" w:usb2="00000000" w:usb3="00000000" w:csb0="0000019F" w:csb1="00000000"/>
+  </w:font>
+</w:fonts>
+</file>
+
+<file path=word/glossary/settings.xml><?xml version="1.0" encoding="utf-8"?>
+<w:settings xmlns:mc="http://schemas.openxmlformats.org/markup-compatibility/2006" xmlns:o="urn:schemas-microsoft-com:office:office" xmlns:r="http://schemas.openxmlformats.org/officeDocument/2006/relationships" xmlns:m="http://schemas.openxmlformats.org/officeDocument/2006/math" xmlns:v="urn:schemas-microsoft-com:vml" xmlns:w10="urn:schemas-microsoft-com:office:word" xmlns:w="http://schemas.openxmlformats.org/wordprocessingml/2006/main" xmlns:w14="http://schemas.microsoft.com/office/word/2010/wordml" xmlns:w15="http://schemas.microsoft.com/office/word/2012/wordml" xmlns:sl="http://schemas.openxmlformats.org/schemaLibrary/2006/main" mc:Ignorable="w14 w15">
+  <w:view w:val="normal"/>
+  <w:bordersDoNotSurroundHeader/>
+  <w:bordersDoNotSurroundFooter/>
+  <w:defaultTabStop w:val="420"/>
+  <w:drawingGridVerticalSpacing w:val="200"/>
+  <w:displayHorizontalDrawingGridEvery w:val="0"/>
+  <w:displayVerticalDrawingGridEvery w:val="2"/>
+  <w:characterSpacingControl w:val="compressPunctuation"/>
+  <w:compat>
+    <w:spaceForUL/>
+    <w:balanceSingleByteDoubleByteWidth/>
+    <w:doNotLeaveBackslashAlone/>
+    <w:ulTrailSpace/>
+    <w:doNotExpandShiftReturn/>
+    <w:adjustLineHeightInTable/>
+    <w:useFELayout/>
+    <w:compatSetting w:name="compatibilityMode" w:uri="http://schemas.microsoft.com/office/word" w:val="15"/>
+    <w:compatSetting w:name="overrideTableStyleFontSizeAndJustification" w:uri="http://schemas.microsoft.com/office/word" w:val="1"/>
+    <w:compatSetting w:name="enableOpenTypeFeatures" w:uri="http://schemas.microsoft.com/office/word" w:val="1"/>
+    <w:compatSetting w:name="doNotFlipMirrorIndents" w:uri="http://schemas.microsoft.com/office/word" w:val="1"/>
+    <w:compatSetting w:name="differentiateMultirowTableHeaders" w:uri="http://schemas.microsoft.com/office/word" w:val="1"/>
+  </w:compat>
+  <w:rsids>
+    <w:rsidRoot w:val="008C1AF0"/>
+    <w:rsid w:val="002660F4"/>
+    <w:rsid w:val="008C1AF0"/>
+  </w:rsids>
+  <m:mathPr>
+    <m:mathFont m:val="Cambria Math"/>
+    <m:brkBin m:val="before"/>
+    <m:brkBinSub m:val="--"/>
+    <m:smallFrac m:val="0"/>
+    <m:dispDef/>
+    <m:lMargin m:val="0"/>
+    <m:rMargin m:val="0"/>
+    <m:defJc m:val="centerGroup"/>
+    <m:wrapIndent m:val="1440"/>
+    <m:intLim m:val="subSup"/>
+    <m:naryLim m:val="undOvr"/>
+  </m:mathPr>
+  <w:themeFontLang w:val="en-US" w:eastAsia="zh-CN"/>
+  <w:clrSchemeMapping w:bg1="light1" w:t1="dark1" w:bg2="light2" w:t2="dark2" w:accent1="accent1" w:accent2="accent2" w:accent3="accent3" w:accent4="accent4" w:accent5="accent5" w:accent6="accent6" w:hyperlink="hyperlink" w:followedHyperlink="followedHyperlink"/>
+  <w:decimalSymbol w:val="."/>
+  <w:listSeparator w:val=","/>
+  <w15:chartTrackingRefBased/>
+</w:settings>
+</file>
+
+<file path=word/glossary/styles.xml><?xml version="1.0" encoding="utf-8"?>
+<w:styles xmlns:mc="http://schemas.openxmlformats.org/markup-compatibility/2006" xmlns:r="http://schemas.openxmlformats.org/officeDocument/2006/relationships" xmlns:w="http://schemas.openxmlformats.org/wordprocessingml/2006/main" xmlns:w14="http://schemas.microsoft.com/office/word/2010/wordml" xmlns:w15="http://schemas.microsoft.com/office/word/2012/wordml" mc:Ignorable="w14 w15">
+  <w:docDefaults>
+    <w:rPrDefault>
+      <w:rPr>
+        <w:rFonts w:asciiTheme="minorHAnsi" w:eastAsiaTheme="minorEastAsia" w:hAnsiTheme="minorHAnsi" w:cstheme="minorBidi"/>
+        <w:kern w:val="2"/>
+        <w:sz w:val="24"/>
+        <w:szCs w:val="24"/>
+        <w:lang w:val="en-US" w:eastAsia="zh-CN" w:bidi="ar-SA"/>
+      </w:rPr>
+    </w:rPrDefault>
+    <w:pPrDefault/>
+  </w:docDefaults>
+  <w:latentStyles w:defLockedState="0" w:defUIPriority="99" w:defSemiHidden="0" w:defUnhideWhenUsed="0" w:defQFormat="0" w:count="380">
+    <w:lsdException w:name="Normal" w:uiPriority="0" w:qFormat="1"/>
+    <w:lsdException w:name="heading 1" w:uiPriority="9" w:qFormat="1"/>
+    <w:lsdException w:name="heading 2" w:semiHidden="1" w:uiPriority="9" w:unhideWhenUsed="1" w:qFormat="1"/>
+    <w:lsdException w:name="heading 3" w:semiHidden="1" w:uiPriority="9" w:unhideWhenUsed="1" w:qFormat="1"/>
+    <w:lsdException w:name="heading 4" w:semiHidden="1" w:uiPriority="9" w:unhideWhenUsed="1" w:qFormat="1"/>
+    <w:lsdException w:name="heading 5" w:semiHidden="1" w:uiPriority="9" w:unhideWhenUsed="1" w:qFormat="1"/>
+    <w:lsdException w:name="heading 6" w:semiHidden="1" w:uiPriority="9" w:unhideWhenUsed="1" w:qFormat="1"/>
+    <w:lsdException w:name="heading 7" w:semiHidden="1" w:uiPriority="9" w:unhideWhenUsed="1" w:qFormat="1"/>
+    <w:lsdException w:name="heading 8" w:semiHidden="1" w:uiPriority="9" w:unhideWhenUsed="1" w:qFormat="1"/>
+    <w:lsdException w:name="heading 9" w:semiHidden="1" w:uiPriority="9" w:unhideWhenUsed="1" w:qFormat="1"/>
+    <w:lsdException w:name="index 1" w:semiHidden="1" w:unhideWhenUsed="1"/>
+    <w:lsdException w:name="index 2" w:semiHidden="1" w:unhideWhenUsed="1"/>
+    <w:lsdException w:name="index 3" w:semiHidden="1" w:unhideWhenUsed="1"/>
+    <w:lsdException w:name="index 4" w:semiHidden="1" w:unhideWhenUsed="1"/>
+    <w:lsdException w:name="index 5" w:semiHidden="1" w:unhideWhenUsed="1"/>
+    <w:lsdException w:name="index 6" w:semiHidden="1" w:unhideWhenUsed="1"/>
+    <w:lsdException w:name="index 7" w:semiHidden="1" w:unhideWhenUsed="1"/>
+    <w:lsdException w:name="index 8" w:semiHidden="1" w:unhideWhenUsed="1"/>
+    <w:lsdException w:name="index 9" w:semiHidden="1" w:unhideWhenUsed="1"/>
+    <w:lsdException w:name="toc 1" w:semiHidden="1" w:uiPriority="39" w:unhideWhenUsed="1"/>
+    <w:lsdException w:name="toc 2" w:semiHidden="1" w:uiPriority="39" w:unhideWhenUsed="1"/>
+    <w:lsdException w:name="toc 3" w:semiHidden="1" w:uiPriority="39" w:unhideWhenUsed="1"/>
+    <w:lsdException w:name="toc 4" w:semiHidden="1" w:uiPriority="39" w:unhideWhenUsed="1"/>
+    <w:lsdException w:name="toc 5" w:semiHidden="1" w:uiPriority="39" w:unhideWhenUsed="1"/>
+    <w:lsdException w:name="toc 6" w:semiHidden="1" w:uiPriority="39" w:unhideWhenUsed="1"/>
+    <w:lsdException w:name="toc 7" w:semiHidden="1" w:uiPriority="39" w:unhideWhenUsed="1"/>
+    <w:lsdException w:name="toc 8" w:semiHidden="1" w:uiPriority="39" w:unhideWhenUsed="1"/>
+    <w:lsdException w:name="toc 9" w:semiHidden="1" w:uiPriority="39" w:unhideWhenUsed="1"/>
+    <w:lsdException w:name="Normal Indent" w:semiHidden="1" w:unhideWhenUsed="1"/>
+    <w:lsdException w:name="footnote text" w:semiHidden="1" w:unhideWhenUsed="1"/>
+    <w:lsdException w:name="annotation text" w:semiHidden="1" w:unhideWhenUsed="1"/>
+    <w:lsdException w:name="header" w:semiHidden="1" w:unhideWhenUsed="1"/>
+    <w:lsdException w:name="footer" w:semiHidden="1" w:unhideWhenUsed="1"/>
+    <w:lsdException w:name="index heading" w:semiHidden="1" w:unhideWhenUsed="1"/>
+    <w:lsdException w:name="caption" w:semiHidden="1" w:uiPriority="35" w:unhideWhenUsed="1" w:qFormat="1"/>
+    <w:lsdException w:name="table of figures" w:semiHidden="1" w:unhideWhenUsed="1"/>
+    <w:lsdException w:name="envelope address" w:semiHidden="1" w:unhideWhenUsed="1"/>
+    <w:lsdException w:name="envelope return" w:semiHidden="1" w:unhideWhenUsed="1"/>
+    <w:lsdException w:name="footnote reference" w:semiHidden="1" w:unhideWhenUsed="1"/>
+    <w:lsdException w:name="annotation reference" w:semiHidden="1" w:unhideWhenUsed="1"/>
+    <w:lsdException w:name="line number" w:semiHidden="1" w:unhideWhenUsed="1"/>
+    <w:lsdException w:name="page number" w:semiHidden="1" w:unhideWhenUsed="1"/>
+    <w:lsdException w:name="endnote reference" w:semiHidden="1" w:unhideWhenUsed="1"/>
+    <w:lsdException w:name="endnote text" w:semiHidden="1" w:unhideWhenUsed="1"/>
+    <w:lsdException w:name="table of authorities" w:semiHidden="1" w:unhideWhenUsed="1"/>
+    <w:lsdException w:name="macro" w:semiHidden="1" w:unhideWhenUsed="1"/>
+    <w:lsdException w:name="toa heading" w:semiHidden="1" w:unhideWhenUsed="1"/>
+    <w:lsdException w:name="List" w:semiHidden="1" w:unhideWhenUsed="1"/>
+    <w:lsdException w:name="List Bullet" w:semiHidden="1" w:unhideWhenUsed="1"/>
+    <w:lsdException w:name="List Number" w:semiHidden="1" w:unhideWhenUsed="1"/>
+    <w:lsdException w:name="List 2" w:semiHidden="1" w:unhideWhenUsed="1"/>
+    <w:lsdException w:name="List 3" w:semiHidden="1" w:unhideWhenUsed="1"/>
+    <w:lsdException w:name="List 4" w:semiHidden="1" w:unhideWhenUsed="1"/>
+    <w:lsdException w:name="List 5" w:semiHidden="1" w:unhideWhenUsed="1"/>
+    <w:lsdException w:name="List Bullet 2" w:semiHidden="1" w:unhideWhenUsed="1"/>
+    <w:lsdException w:name="List Bullet 3" w:semiHidden="1" w:unhideWhenUsed="1"/>
+    <w:lsdException w:name="List Bullet 4" w:semiHidden="1" w:unhideWhenUsed="1"/>
+    <w:lsdException w:name="List Bullet 5" w:semiHidden="1" w:unhideWhenUsed="1"/>
+    <w:lsdException w:name="List Number 2" w:semiHidden="1" w:unhideWhenUsed="1"/>
+    <w:lsdException w:name="List Number 3" w:semiHidden="1" w:unhideWhenUsed="1"/>
+    <w:lsdException w:name="List Number 4" w:semiHidden="1" w:unhideWhenUsed="1"/>
+    <w:lsdException w:name="List Number 5" w:semiHidden="1" w:unhideWhenUsed="1"/>
+    <w:lsdException w:name="Title" w:uiPriority="10" w:qFormat="1"/>
+    <w:lsdException w:name="Closing" w:semiHidden="1" w:unhideWhenUsed="1"/>
+    <w:lsdException w:name="Signature" w:semiHidden="1" w:unhideWhenUsed="1"/>
+    <w:lsdException w:name="Default Paragraph Font" w:semiHidden="1" w:uiPriority="1" w:unhideWhenUsed="1"/>
+    <w:lsdException w:name="Body Text" w:semiHidden="1" w:unhideWhenUsed="1"/>
+    <w:lsdException w:name="Body Text Indent" w:semiHidden="1" w:unhideWhenUsed="1"/>
+    <w:lsdException w:name="List Continue" w:semiHidden="1" w:unhideWhenUsed="1"/>
+    <w:lsdException w:name="List Continue 2" w:semiHidden="1" w:unhideWhenUsed="1"/>
+    <w:lsdException w:name="List Continue 3" w:semiHidden="1" w:unhideWhenUsed="1"/>
+    <w:lsdException w:name="List Continue 4" w:semiHidden="1" w:unhideWhenUsed="1"/>
+    <w:lsdException w:name="List Continue 5" w:semiHidden="1" w:unhideWhenUsed="1"/>
+    <w:lsdException w:name="Message Header" w:semiHidden="1" w:unhideWhenUsed="1"/>
+    <w:lsdException w:name="Subtitle" w:uiPriority="11" w:qFormat="1"/>
+    <w:lsdException w:name="Salutation" w:semiHidden="1" w:unhideWhenUsed="1"/>
+    <w:lsdException w:name="Date" w:semiHidden="1" w:unhideWhenUsed="1"/>
+    <w:lsdException w:name="Body Text First Indent" w:semiHidden="1" w:unhideWhenUsed="1"/>
+    <w:lsdException w:name="Body Text First Indent 2" w:semiHidden="1" w:unhideWhenUsed="1"/>
+    <w:lsdException w:name="Note Heading" w:semiHidden="1" w:unhideWhenUsed="1"/>
+    <w:lsdException w:name="Body Text 2" w:semiHidden="1" w:unhideWhenUsed="1"/>
+    <w:lsdException w:name="Body Text 3" w:semiHidden="1" w:unhideWhenUsed="1"/>
+    <w:lsdException w:name="Body Text Indent 2" w:semiHidden="1" w:unhideWhenUsed="1"/>
+    <w:lsdException w:name="Body Text Indent 3" w:semiHidden="1" w:unhideWhenUsed="1"/>
+    <w:lsdException w:name="Block Text" w:semiHidden="1" w:unhideWhenUsed="1"/>
+    <w:lsdException w:name="Hyperlink" w:semiHidden="1" w:unhideWhenUsed="1"/>
+    <w:lsdException w:name="FollowedHyperlink" w:semiHidden="1" w:unhideWhenUsed="1"/>
+    <w:lsdException w:name="Strong" w:uiPriority="22" w:qFormat="1"/>
+    <w:lsdException w:name="Emphasis" w:uiPriority="20" w:qFormat="1"/>
+    <w:lsdException w:name="Document Map" w:semiHidden="1" w:unhideWhenUsed="1"/>
+    <w:lsdException w:name="Plain Text" w:semiHidden="1" w:unhideWhenUsed="1"/>
+    <w:lsdException w:name="E-mail Signature" w:semiHidden="1" w:unhideWhenUsed="1"/>
+    <w:lsdException w:name="HTML Top of Form" w:semiHidden="1" w:unhideWhenUsed="1"/>
+    <w:lsdException w:name="HTML Bottom of Form" w:semiHidden="1" w:unhideWhenUsed="1"/>
+    <w:lsdException w:name="Normal (Web)" w:semiHidden="1" w:unhideWhenUsed="1"/>
+    <w:lsdException w:name="HTML Acronym" w:semiHidden="1" w:unhideWhenUsed="1"/>
+    <w:lsdException w:name="HTML Address" w:semiHidden="1" w:unhideWhenUsed="1"/>
+    <w:lsdException w:name="HTML Cite" w:semiHidden="1" w:unhideWhenUsed="1"/>
+    <w:lsdException w:name="HTML Code" w:semiHidden="1" w:unhideWhenUsed="1"/>
+    <w:lsdException w:name="HTML Definition" w:semiHidden="1" w:unhideWhenUsed="1"/>
+    <w:lsdException w:name="HTML Keyboard" w:semiHidden="1" w:unhideWhenUsed="1"/>
+    <w:lsdException w:name="HTML Preformatted" w:semiHidden="1" w:unhideWhenUsed="1"/>
+    <w:lsdException w:name="HTML Sample" w:semiHidden="1" w:unhideWhenUsed="1"/>
+    <w:lsdException w:name="HTML Typewriter" w:semiHidden="1" w:unhideWhenUsed="1"/>
+    <w:lsdException w:name="HTML Variable" w:semiHidden="1" w:unhideWhenUsed="1"/>
+    <w:lsdException w:name="Normal Table" w:semiHidden="1" w:unhideWhenUsed="1"/>
+    <w:lsdException w:name="annotation subject" w:semiHidden="1" w:unhideWhenUsed="1"/>
+    <w:lsdException w:name="No List" w:semiHidden="1" w:unhideWhenUsed="1"/>
+    <w:lsdException w:name="Outline List 1" w:semiHidden="1" w:unhideWhenUsed="1"/>
+    <w:lsdException w:name="Outline List 2" w:semiHidden="1" w:unhideWhenUsed="1"/>
+    <w:lsdException w:name="Outline List 3" w:semiHidden="1" w:unhideWhenUsed="1"/>
+    <w:lsdException w:name="Table Simple 1" w:semiHidden="1" w:unhideWhenUsed="1"/>
+    <w:lsdException w:name="Table Simple 2" w:semiHidden="1" w:unhideWhenUsed="1"/>
+    <w:lsdException w:name="Table Simple 3" w:semiHidden="1" w:unhideWhenUsed="1"/>
+    <w:lsdException w:name="Table Classic 1" w:semiHidden="1" w:unhideWhenUsed="1"/>
+    <w:lsdException w:name="Table Classic 2" w:semiHidden="1" w:unhideWhenUsed="1"/>
+    <w:lsdException w:name="Table Classic 3" w:semiHidden="1" w:unhideWhenUsed="1"/>
+    <w:lsdException w:name="Table Classic 4" w:semiHidden="1" w:unhideWhenUsed="1"/>
+    <w:lsdException w:name="Table Colorful 1" w:semiHidden="1" w:unhideWhenUsed="1"/>
+    <w:lsdException w:name="Table Colorful 2" w:semiHidden="1" w:unhideWhenUsed="1"/>
+    <w:lsdException w:name="Table Colorful 3" w:semiHidden="1" w:unhideWhenUsed="1"/>
+    <w:lsdException w:name="Table Columns 1" w:semiHidden="1" w:unhideWhenUsed="1"/>
+    <w:lsdException w:name="Table Columns 2" w:semiHidden="1" w:unhideWhenUsed="1"/>
+    <w:lsdException w:name="Table Columns 3" w:semiHidden="1" w:unhideWhenUsed="1"/>
+    <w:lsdException w:name="Table Columns 4" w:semiHidden="1" w:unhideWhenUsed="1"/>
+    <w:lsdException w:name="Table Columns 5" w:semiHidden="1" w:unhideWhenUsed="1"/>
+    <w:lsdException w:name="Table Grid 1" w:semiHidden="1" w:unhideWhenUsed="1"/>
+    <w:lsdException w:name="Table Grid 2" w:semiHidden="1" w:unhideWhenUsed="1"/>
+    <w:lsdException w:name="Table Grid 3" w:semiHidden="1" w:unhideWhenUsed="1"/>
+    <w:lsdException w:name="Table Grid 4" w:semiHidden="1" w:unhideWhenUsed="1"/>
+    <w:lsdException w:name="Table Grid 5" w:semiHidden="1" w:unhideWhenUsed="1"/>
+    <w:lsdException w:name="Table Grid 6" w:semiHidden="1" w:unhideWhenUsed="1"/>
+    <w:lsdException w:name="Table Grid 7" w:semiHidden="1" w:unhideWhenUsed="1"/>
+    <w:lsdException w:name="Table Grid 8" w:semiHidden="1" w:unhideWhenUsed="1"/>
+    <w:lsdException w:name="Table List 1" w:semiHidden="1" w:unhideWhenUsed="1"/>
+    <w:lsdException w:name="Table List 2" w:semiHidden="1" w:unhideWhenUsed="1"/>
+    <w:lsdException w:name="Table List 3" w:semiHidden="1" w:unhideWhenUsed="1"/>
+    <w:lsdException w:name="Table List 4" w:semiHidden="1" w:unhideWhenUsed="1"/>
+    <w:lsdException w:name="Table List 5" w:semiHidden="1" w:unhideWhenUsed="1"/>
+    <w:lsdException w:name="Table List 6" w:semiHidden="1" w:unhideWhenUsed="1"/>
+    <w:lsdException w:name="Table List 7" w:semiHidden="1" w:unhideWhenUsed="1"/>
+    <w:lsdException w:name="Table List 8" w:semiHidden="1" w:unhideWhenUsed="1"/>
+    <w:lsdException w:name="Table 3D effects 1" w:semiHidden="1" w:unhideWhenUsed="1"/>
+    <w:lsdException w:name="Table 3D effects 2" w:semiHidden="1" w:unhideWhenUsed="1"/>
+    <w:lsdException w:name="Table 3D effects 3" w:semiHidden="1" w:unhideWhenUsed="1"/>
+    <w:lsdException w:name="Table Contemporary" w:semiHidden="1" w:unhideWhenUsed="1"/>
+    <w:lsdException w:name="Table Elegant" w:semiHidden="1" w:unhideWhenUsed="1"/>
+    <w:lsdException w:name="Table Professional" w:semiHidden="1" w:unhideWhenUsed="1"/>
+    <w:lsdException w:name="Table Subtle 1" w:semiHidden="1" w:unhideWhenUsed="1"/>
+    <w:lsdException w:name="Table Subtle 2" w:semiHidden="1" w:unhideWhenUsed="1"/>
+    <w:lsdException w:name="Table Web 1" w:semiHidden="1" w:unhideWhenUsed="1"/>
+    <w:lsdException w:name="Table Web 2" w:semiHidden="1" w:unhideWhenUsed="1"/>
+    <w:lsdException w:name="Table Web 3" w:semiHidden="1" w:unhideWhenUsed="1"/>
+    <w:lsdException w:name="Balloon Text" w:semiHidden="1" w:unhideWhenUsed="1"/>
+    <w:lsdException w:name="Table Grid" w:uiPriority="39"/>
+    <w:lsdException w:name="Table Theme" w:semiHidden="1" w:unhideWhenUsed="1"/>
+    <w:lsdException w:name="Note Level 1" w:semiHidden="1" w:unhideWhenUsed="1"/>
+    <w:lsdException w:name="Note Level 2" w:semiHidden="1" w:unhideWhenUsed="1"/>
+    <w:lsdException w:name="Note Level 3" w:semiHidden="1" w:unhideWhenUsed="1"/>
+    <w:lsdException w:name="Note Level 4" w:semiHidden="1" w:unhideWhenUsed="1"/>
+    <w:lsdException w:name="Note Level 5" w:semiHidden="1" w:unhideWhenUsed="1"/>
+    <w:lsdException w:name="Note Level 6" w:semiHidden="1" w:unhideWhenUsed="1"/>
+    <w:lsdException w:name="Note Level 7" w:semiHidden="1" w:unhideWhenUsed="1"/>
+    <w:lsdException w:name="Note Level 8" w:semiHidden="1" w:unhideWhenUsed="1"/>
+    <w:lsdException w:name="Note Level 9" w:semiHidden="1" w:unhideWhenUsed="1"/>
+    <w:lsdException w:name="Placeholder Text" w:semiHidden="1"/>
+    <w:lsdException w:name="No Spacing" w:uiPriority="1" w:qFormat="1"/>
+    <w:lsdException w:name="Light Shading" w:uiPriority="60"/>
+    <w:lsdException w:name="Light List" w:uiPriority="61"/>
+    <w:lsdException w:name="Light Grid" w:uiPriority="62"/>
+    <w:lsdException w:name="Medium Shading 1" w:uiPriority="63"/>
+    <w:lsdException w:name="Medium Shading 2" w:uiPriority="64"/>
+    <w:lsdException w:name="Medium List 1" w:uiPriority="65"/>
+    <w:lsdException w:name="Medium List 2" w:uiPriority="66"/>
+    <w:lsdException w:name="Medium Grid 1" w:uiPriority="67"/>
+    <w:lsdException w:name="Medium Grid 2" w:uiPriority="68"/>
+    <w:lsdException w:name="Medium Grid 3" w:uiPriority="69"/>
+    <w:lsdException w:name="Dark List" w:uiPriority="70"/>
+    <w:lsdException w:name="Colorful Shading" w:uiPriority="71"/>
+    <w:lsdException w:name="Colorful List" w:uiPriority="72"/>
+    <w:lsdException w:name="Colorful Grid" w:uiPriority="73"/>
+    <w:lsdException w:name="Light Shading Accent 1" w:uiPriority="60"/>
+    <w:lsdException w:name="Light List Accent 1" w:uiPriority="61"/>
+    <w:lsdException w:name="Light Grid Accent 1" w:uiPriority="62"/>
+    <w:lsdException w:name="Medium Shading 1 Accent 1" w:uiPriority="63"/>
+    <w:lsdException w:name="Medium Shading 2 Accent 1" w:uiPriority="64"/>
+    <w:lsdException w:name="Medium List 1 Accent 1" w:uiPriority="65"/>
+    <w:lsdException w:name="Revision" w:semiHidden="1"/>
+    <w:lsdException w:name="List Paragraph" w:uiPriority="34" w:qFormat="1"/>
+    <w:lsdException w:name="Quote" w:uiPriority="29" w:qFormat="1"/>
+    <w:lsdException w:name="Intense Quote" w:uiPriority="30" w:qFormat="1"/>
+    <w:lsdException w:name="Medium List 2 Accent 1" w:uiPriority="66"/>
+    <w:lsdException w:name="Medium Grid 1 Accent 1" w:uiPriority="67"/>
+    <w:lsdException w:name="Medium Grid 2 Accent 1" w:uiPriority="68"/>
+    <w:lsdException w:name="Medium Grid 3 Accent 1" w:uiPriority="69"/>
+    <w:lsdException w:name="Dark List Accent 1" w:uiPriority="70"/>
+    <w:lsdException w:name="Colorful Shading Accent 1" w:uiPriority="71"/>
+    <w:lsdException w:name="Colorful List Accent 1" w:uiPriority="72"/>
+    <w:lsdException w:name="Colorful Grid Accent 1" w:uiPriority="73"/>
+    <w:lsdException w:name="Light Shading Accent 2" w:uiPriority="60"/>
+    <w:lsdException w:name="Light List Accent 2" w:uiPriority="61"/>
+    <w:lsdException w:name="Light Grid Accent 2" w:uiPriority="62"/>
+    <w:lsdException w:name="Medium Shading 1 Accent 2" w:uiPriority="63"/>
+    <w:lsdException w:name="Medium Shading 2 Accent 2" w:uiPriority="64"/>
+    <w:lsdException w:name="Medium List 1 Accent 2" w:uiPriority="65"/>
+    <w:lsdException w:name="Medium List 2 Accent 2" w:uiPriority="66"/>
+    <w:lsdException w:name="Medium Grid 1 Accent 2" w:uiPriority="67"/>
+    <w:lsdException w:name="Medium Grid 2 Accent 2" w:uiPriority="68"/>
+    <w:lsdException w:name="Medium Grid 3 Accent 2" w:uiPriority="69"/>
+    <w:lsdException w:name="Dark List Accent 2" w:uiPriority="70"/>
+    <w:lsdException w:name="Colorful Shading Accent 2" w:uiPriority="71"/>
+    <w:lsdException w:name="Colorful List Accent 2" w:uiPriority="72"/>
+    <w:lsdException w:name="Colorful Grid Accent 2" w:uiPriority="73"/>
+    <w:lsdException w:name="Light Shading Accent 3" w:uiPriority="60"/>
+    <w:lsdException w:name="Light List Accent 3" w:uiPriority="61"/>
+    <w:lsdException w:name="Light Grid Accent 3" w:uiPriority="62"/>
+    <w:lsdException w:name="Medium Shading 1 Accent 3" w:uiPriority="63"/>
+    <w:lsdException w:name="Medium Shading 2 Accent 3" w:uiPriority="64"/>
+    <w:lsdException w:name="Medium List 1 Accent 3" w:uiPriority="65"/>
+    <w:lsdException w:name="Medium List 2 Accent 3" w:uiPriority="66"/>
+    <w:lsdException w:name="Medium Grid 1 Accent 3" w:uiPriority="67"/>
+    <w:lsdException w:name="Medium Grid 2 Accent 3" w:uiPriority="68"/>
+    <w:lsdException w:name="Medium Grid 3 Accent 3" w:uiPriority="69"/>
+    <w:lsdException w:name="Dark List Accent 3" w:uiPriority="70"/>
+    <w:lsdException w:name="Colorful Shading Accent 3" w:uiPriority="71"/>
+    <w:lsdException w:name="Colorful List Accent 3" w:uiPriority="72"/>
+    <w:lsdException w:name="Colorful Grid Accent 3" w:uiPriority="73"/>
+    <w:lsdException w:name="Light Shading Accent 4" w:uiPriority="60"/>
+    <w:lsdException w:name="Light List Accent 4" w:uiPriority="61"/>
+    <w:lsdException w:name="Light Grid Accent 4" w:uiPriority="62"/>
+    <w:lsdException w:name="Medium Shading 1 Accent 4" w:uiPriority="63"/>
+    <w:lsdException w:name="Medium Shading 2 Accent 4" w:uiPriority="64"/>
+    <w:lsdException w:name="Medium List 1 Accent 4" w:uiPriority="65"/>
+    <w:lsdException w:name="Medium List 2 Accent 4" w:uiPriority="66"/>
+    <w:lsdException w:name="Medium Grid 1 Accent 4" w:uiPriority="67"/>
+    <w:lsdException w:name="Medium Grid 2 Accent 4" w:uiPriority="68"/>
+    <w:lsdException w:name="Medium Grid 3 Accent 4" w:uiPriority="69"/>
+    <w:lsdException w:name="Dark List Accent 4" w:uiPriority="70"/>
+    <w:lsdException w:name="Colorful Shading Accent 4" w:uiPriority="71"/>
+    <w:lsdException w:name="Colorful List Accent 4" w:uiPriority="72"/>
+    <w:lsdException w:name="Colorful Grid Accent 4" w:uiPriority="73"/>
+    <w:lsdException w:name="Light Shading Accent 5" w:uiPriority="60"/>
+    <w:lsdException w:name="Light List Accent 5" w:uiPriority="61"/>
+    <w:lsdException w:name="Light Grid Accent 5" w:uiPriority="62"/>
+    <w:lsdException w:name="Medium Shading 1 Accent 5" w:uiPriority="63"/>
+    <w:lsdException w:name="Medium Shading 2 Accent 5" w:uiPriority="64"/>
+    <w:lsdException w:name="Medium List 1 Accent 5" w:uiPriority="65"/>
+    <w:lsdException w:name="Medium List 2 Accent 5" w:uiPriority="66"/>
+    <w:lsdException w:name="Medium Grid 1 Accent 5" w:uiPriority="67"/>
+    <w:lsdException w:name="Medium Grid 2 Accent 5" w:uiPriority="68"/>
+    <w:lsdException w:name="Medium Grid 3 Accent 5" w:uiPriority="69"/>
+    <w:lsdException w:name="Dark List Accent 5" w:uiPriority="70"/>
+    <w:lsdException w:name="Colorful Shading Accent 5" w:uiPriority="71"/>
+    <w:lsdException w:name="Colorful List Accent 5" w:uiPriority="72"/>
+    <w:lsdException w:name="Colorful Grid Accent 5" w:uiPriority="73"/>
+    <w:lsdException w:name="Light Shading Accent 6" w:uiPriority="60"/>
+    <w:lsdException w:name="Light List Accent 6" w:uiPriority="61"/>
+    <w:lsdException w:name="Light Grid Accent 6" w:uiPriority="62"/>
+    <w:lsdException w:name="Medium Shading 1 Accent 6" w:uiPriority="63"/>
+    <w:lsdException w:name="Medium Shading 2 Accent 6" w:uiPriority="64"/>
+    <w:lsdException w:name="Medium List 1 Accent 6" w:uiPriority="65"/>
+    <w:lsdException w:name="Medium List 2 Accent 6" w:uiPriority="66"/>
+    <w:lsdException w:name="Medium Grid 1 Accent 6" w:uiPriority="67"/>
+    <w:lsdException w:name="Medium Grid 2 Accent 6" w:uiPriority="68"/>
+    <w:lsdException w:name="Medium Grid 3 Accent 6" w:uiPriority="69"/>
+    <w:lsdException w:name="Dark List Accent 6" w:uiPriority="70"/>
+    <w:lsdException w:name="Colorful Shading Accent 6" w:uiPriority="71"/>
+    <w:lsdException w:name="Colorful List Accent 6" w:uiPriority="72"/>
+    <w:lsdException w:name="Colorful Grid Accent 6" w:uiPriority="73"/>
+    <w:lsdException w:name="Subtle Emphasis" w:uiPriority="19" w:qFormat="1"/>
+    <w:lsdException w:name="Intense Emphasis" w:uiPriority="21" w:qFormat="1"/>
+    <w:lsdException w:name="Subtle Reference" w:uiPriority="31" w:qFormat="1"/>
+    <w:lsdException w:name="Intense Reference" w:uiPriority="32" w:qFormat="1"/>
+    <w:lsdException w:name="Book Title" w:uiPriority="33" w:qFormat="1"/>
+    <w:lsdException w:name="Bibliography" w:semiHidden="1" w:uiPriority="37" w:unhideWhenUsed="1"/>
+    <w:lsdException w:name="TOC Heading" w:semiHidden="1" w:uiPriority="39" w:unhideWhenUsed="1" w:qFormat="1"/>
+    <w:lsdException w:name="Plain Table 1" w:uiPriority="41"/>
+    <w:lsdException w:name="Plain Table 2" w:uiPriority="42"/>
+    <w:lsdException w:name="Plain Table 3" w:uiPriority="43"/>
+    <w:lsdException w:name="Plain Table 4" w:uiPriority="44"/>
+    <w:lsdException w:name="Plain Table 5" w:uiPriority="45"/>
+    <w:lsdException w:name="Grid Table Light" w:uiPriority="40"/>
+    <w:lsdException w:name="Grid Table 1 Light" w:uiPriority="46"/>
+    <w:lsdException w:name="Grid Table 2" w:uiPriority="47"/>
+    <w:lsdException w:name="Grid Table 3" w:uiPriority="48"/>
+    <w:lsdException w:name="Grid Table 4" w:uiPriority="49"/>
+    <w:lsdException w:name="Grid Table 5 Dark" w:uiPriority="50"/>
+    <w:lsdException w:name="Grid Table 6 Colorful" w:uiPriority="51"/>
+    <w:lsdException w:name="Grid Table 7 Colorful" w:uiPriority="52"/>
+    <w:lsdException w:name="Grid Table 1 Light Accent 1" w:uiPriority="46"/>
+    <w:lsdException w:name="Grid Table 2 Accent 1" w:uiPriority="47"/>
+    <w:lsdException w:name="Grid Table 3 Accent 1" w:uiPriority="48"/>
+    <w:lsdException w:name="Grid Table 4 Accent 1" w:uiPriority="49"/>
+    <w:lsdException w:name="Grid Table 5 Dark Accent 1" w:uiPriority="50"/>
+    <w:lsdException w:name="Grid Table 6 Colorful Accent 1" w:uiPriority="51"/>
+    <w:lsdException w:name="Grid Table 7 Colorful Accent 1" w:uiPriority="52"/>
+    <w:lsdException w:name="Grid Table 1 Light Accent 2" w:uiPriority="46"/>
+    <w:lsdException w:name="Grid Table 2 Accent 2" w:uiPriority="47"/>
+    <w:lsdException w:name="Grid Table 3 Accent 2" w:uiPriority="48"/>
+    <w:lsdException w:name="Grid Table 4 Accent 2" w:uiPriority="49"/>
+    <w:lsdException w:name="Grid Table 5 Dark Accent 2" w:uiPriority="50"/>
+    <w:lsdException w:name="Grid Table 6 Colorful Accent 2" w:uiPriority="51"/>
+    <w:lsdException w:name="Grid Table 7 Colorful Accent 2" w:uiPriority="52"/>
+    <w:lsdException w:name="Grid Table 1 Light Accent 3" w:uiPriority="46"/>
+    <w:lsdException w:name="Grid Table 2 Accent 3" w:uiPriority="47"/>
+    <w:lsdException w:name="Grid Table 3 Accent 3" w:uiPriority="48"/>
+    <w:lsdException w:name="Grid Table 4 Accent 3" w:uiPriority="49"/>
+    <w:lsdException w:name="Grid Table 5 Dark Accent 3" w:uiPriority="50"/>
+    <w:lsdException w:name="Grid Table 6 Colorful Accent 3" w:uiPriority="51"/>
+    <w:lsdException w:name="Grid Table 7 Colorful Accent 3" w:uiPriority="52"/>
+    <w:lsdException w:name="Grid Table 1 Light Accent 4" w:uiPriority="46"/>
+    <w:lsdException w:name="Grid Table 2 Accent 4" w:uiPriority="47"/>
+    <w:lsdException w:name="Grid Table 3 Accent 4" w:uiPriority="48"/>
+    <w:lsdException w:name="Grid Table 4 Accent 4" w:uiPriority="49"/>
+    <w:lsdException w:name="Grid Table 5 Dark Accent 4" w:uiPriority="50"/>
+    <w:lsdException w:name="Grid Table 6 Colorful Accent 4" w:uiPriority="51"/>
+    <w:lsdException w:name="Grid Table 7 Colorful Accent 4" w:uiPriority="52"/>
+    <w:lsdException w:name="Grid Table 1 Light Accent 5" w:uiPriority="46"/>
+    <w:lsdException w:name="Grid Table 2 Accent 5" w:uiPriority="47"/>
+    <w:lsdException w:name="Grid Table 3 Accent 5" w:uiPriority="48"/>
+    <w:lsdException w:name="Grid Table 4 Accent 5" w:uiPriority="49"/>
+    <w:lsdException w:name="Grid Table 5 Dark Accent 5" w:uiPriority="50"/>
+    <w:lsdException w:name="Grid Table 6 Colorful Accent 5" w:uiPriority="51"/>
+    <w:lsdException w:name="Grid Table 7 Colorful Accent 5" w:uiPriority="52"/>
+    <w:lsdException w:name="Grid Table 1 Light Accent 6" w:uiPriority="46"/>
+    <w:lsdException w:name="Grid Table 2 Accent 6" w:uiPriority="47"/>
+    <w:lsdException w:name="Grid Table 3 Accent 6" w:uiPriority="48"/>
+    <w:lsdException w:name="Grid Table 4 Accent 6" w:uiPriority="49"/>
+    <w:lsdException w:name="Grid Table 5 Dark Accent 6" w:uiPriority="50"/>
+    <w:lsdException w:name="Grid Table 6 Colorful Accent 6" w:uiPriority="51"/>
+    <w:lsdException w:name="Grid Table 7 Colorful Accent 6" w:uiPriority="52"/>
+    <w:lsdException w:name="List Table 1 Light" w:uiPriority="46"/>
+    <w:lsdException w:name="List Table 2" w:uiPriority="47"/>
+    <w:lsdException w:name="List Table 3" w:uiPriority="48"/>
+    <w:lsdException w:name="List Table 4" w:uiPriority="49"/>
+    <w:lsdException w:name="List Table 5 Dark" w:uiPriority="50"/>
+    <w:lsdException w:name="List Table 6 Colorful" w:uiPriority="51"/>
+    <w:lsdException w:name="List Table 7 Colorful" w:uiPriority="52"/>
+    <w:lsdException w:name="List Table 1 Light Accent 1" w:uiPriority="46"/>
+    <w:lsdException w:name="List Table 2 Accent 1" w:uiPriority="47"/>
+    <w:lsdException w:name="List Table 3 Accent 1" w:uiPriority="48"/>
+    <w:lsdException w:name="List Table 4 Accent 1" w:uiPriority="49"/>
+    <w:lsdException w:name="List Table 5 Dark Accent 1" w:uiPriority="50"/>
+    <w:lsdException w:name="List Table 6 Colorful Accent 1" w:uiPriority="51"/>
+    <w:lsdException w:name="List Table 7 Colorful Accent 1" w:uiPriority="52"/>
+    <w:lsdException w:name="List Table 1 Light Accent 2" w:uiPriority="46"/>
+    <w:lsdException w:name="List Table 2 Accent 2" w:uiPriority="47"/>
+    <w:lsdException w:name="List Table 3 Accent 2" w:uiPriority="48"/>
+    <w:lsdException w:name="List Table 4 Accent 2" w:uiPriority="49"/>
+    <w:lsdException w:name="List Table 5 Dark Accent 2" w:uiPriority="50"/>
+    <w:lsdException w:name="List Table 6 Colorful Accent 2" w:uiPriority="51"/>
+    <w:lsdException w:name="List Table 7 Colorful Accent 2" w:uiPriority="52"/>
+    <w:lsdException w:name="List Table 1 Light Accent 3" w:uiPriority="46"/>
+    <w:lsdException w:name="List Table 2 Accent 3" w:uiPriority="47"/>
+    <w:lsdException w:name="List Table 3 Accent 3" w:uiPriority="48"/>
+    <w:lsdException w:name="List Table 4 Accent 3" w:uiPriority="49"/>
+    <w:lsdException w:name="List Table 5 Dark Accent 3" w:uiPriority="50"/>
+    <w:lsdException w:name="List Table 6 Colorful Accent 3" w:uiPriority="51"/>
+    <w:lsdException w:name="List Table 7 Colorful Accent 3" w:uiPriority="52"/>
+    <w:lsdException w:name="List Table 1 Light Accent 4" w:uiPriority="46"/>
+    <w:lsdException w:name="List Table 2 Accent 4" w:uiPriority="47"/>
+    <w:lsdException w:name="List Table 3 Accent 4" w:uiPriority="48"/>
+    <w:lsdException w:name="List Table 4 Accent 4" w:uiPriority="49"/>
+    <w:lsdException w:name="List Table 5 Dark Accent 4" w:uiPriority="50"/>
+    <w:lsdException w:name="List Table 6 Colorful Accent 4" w:uiPriority="51"/>
+    <w:lsdException w:name="List Table 7 Colorful Accent 4" w:uiPriority="52"/>
+    <w:lsdException w:name="List Table 1 Light Accent 5" w:uiPriority="46"/>
+    <w:lsdException w:name="List Table 2 Accent 5" w:uiPriority="47"/>
+    <w:lsdException w:name="List Table 3 Accent 5" w:uiPriority="48"/>
+    <w:lsdException w:name="List Table 4 Accent 5" w:uiPriority="49"/>
+    <w:lsdException w:name="List Table 5 Dark Accent 5" w:uiPriority="50"/>
+    <w:lsdException w:name="List Table 6 Colorful Accent 5" w:uiPriority="51"/>
+    <w:lsdException w:name="List Table 7 Colorful Accent 5" w:uiPriority="52"/>
+    <w:lsdException w:name="List Table 1 Light Accent 6" w:uiPriority="46"/>
+    <w:lsdException w:name="List Table 2 Accent 6" w:uiPriority="47"/>
+    <w:lsdException w:name="List Table 3 Accent 6" w:uiPriority="48"/>
+    <w:lsdException w:name="List Table 4 Accent 6" w:uiPriority="49"/>
+    <w:lsdException w:name="List Table 5 Dark Accent 6" w:uiPriority="50"/>
+    <w:lsdException w:name="List Table 6 Colorful Accent 6" w:uiPriority="51"/>
+    <w:lsdException w:name="List Table 7 Colorful Accent 6" w:uiPriority="52"/>
+  </w:latentStyles>
+  <w:style w:type="paragraph" w:default="1" w:styleId="a">
+    <w:name w:val="Normal"/>
+    <w:qFormat/>
+    <w:pPr>
+      <w:widowControl w:val="0"/>
+      <w:jc w:val="both"/>
+    </w:pPr>
+  </w:style>
+  <w:style w:type="character" w:default="1" w:styleId="a0">
+    <w:name w:val="Default Paragraph Font"/>
+    <w:uiPriority w:val="1"/>
+    <w:semiHidden/>
+    <w:unhideWhenUsed/>
+  </w:style>
+  <w:style w:type="table" w:default="1" w:styleId="a1">
+    <w:name w:val="Normal Table"/>
+    <w:uiPriority w:val="99"/>
+    <w:semiHidden/>
+    <w:unhideWhenUsed/>
+    <w:tblPr>
+      <w:tblInd w:w="0" w:type="dxa"/>
+      <w:tblCellMar>
+        <w:top w:w="0" w:type="dxa"/>
+        <w:left w:w="108" w:type="dxa"/>
+        <w:bottom w:w="0" w:type="dxa"/>
+        <w:right w:w="108" w:type="dxa"/>
+      </w:tblCellMar>
+    </w:tblPr>
+  </w:style>
+  <w:style w:type="numbering" w:default="1" w:styleId="a2">
+    <w:name w:val="No List"/>
+    <w:uiPriority w:val="99"/>
+    <w:semiHidden/>
+    <w:unhideWhenUsed/>
+  </w:style>
+  <w:style w:type="paragraph" w:customStyle="1" w:styleId="0A38AF6B496A874A9814A5F6D333D564">
+    <w:name w:val="0A38AF6B496A874A9814A5F6D333D564"/>
+    <w:rsid w:val="008C1AF0"/>
+    <w:pPr>
+      <w:widowControl w:val="0"/>
+      <w:jc w:val="both"/>
+    </w:pPr>
+  </w:style>
+  <w:style w:type="paragraph" w:customStyle="1" w:styleId="2BD602B4A66DED43BE3673442C98724C">
+    <w:name w:val="2BD602B4A66DED43BE3673442C98724C"/>
+    <w:rsid w:val="008C1AF0"/>
+    <w:pPr>
+      <w:widowControl w:val="0"/>
+      <w:jc w:val="both"/>
+    </w:pPr>
+  </w:style>
+  <w:style w:type="paragraph" w:customStyle="1" w:styleId="CEB7DE5F097729448763F4C8416BF11C">
+    <w:name w:val="CEB7DE5F097729448763F4C8416BF11C"/>
+    <w:rsid w:val="008C1AF0"/>
+    <w:pPr>
+      <w:widowControl w:val="0"/>
+      <w:jc w:val="both"/>
+    </w:pPr>
+  </w:style>
+  <w:style w:type="paragraph" w:customStyle="1" w:styleId="E848121D132D714F80CDA2D637B48B0D">
+    <w:name w:val="E848121D132D714F80CDA2D637B48B0D"/>
+    <w:rsid w:val="008C1AF0"/>
+    <w:pPr>
+      <w:widowControl w:val="0"/>
+      <w:jc w:val="both"/>
+    </w:pPr>
+  </w:style>
+  <w:style w:type="paragraph" w:customStyle="1" w:styleId="F6093672D7D73E40AA08F610508E8516">
+    <w:name w:val="F6093672D7D73E40AA08F610508E8516"/>
+    <w:rsid w:val="008C1AF0"/>
+    <w:pPr>
+      <w:widowControl w:val="0"/>
+      <w:jc w:val="both"/>
+    </w:pPr>
+  </w:style>
+  <w:style w:type="paragraph" w:customStyle="1" w:styleId="B1E7D79AE6AA084588CAF04C655CC385">
+    <w:name w:val="B1E7D79AE6AA084588CAF04C655CC385"/>
+    <w:rsid w:val="008C1AF0"/>
+    <w:pPr>
+      <w:widowControl w:val="0"/>
+      <w:jc w:val="both"/>
+    </w:pPr>
+  </w:style>
+  <w:style w:type="paragraph" w:customStyle="1" w:styleId="AC852F29ACBE37479CD22858E2DDBC1B">
+    <w:name w:val="AC852F29ACBE37479CD22858E2DDBC1B"/>
+    <w:rsid w:val="008C1AF0"/>
+    <w:pPr>
+      <w:widowControl w:val="0"/>
+      <w:jc w:val="both"/>
+    </w:pPr>
+  </w:style>
+  <w:style w:type="paragraph" w:customStyle="1" w:styleId="00BA292A10E6AC4BA328F3D864E37C13">
+    <w:name w:val="00BA292A10E6AC4BA328F3D864E37C13"/>
+    <w:rsid w:val="008C1AF0"/>
+    <w:pPr>
+      <w:widowControl w:val="0"/>
+      <w:jc w:val="both"/>
+    </w:pPr>
+  </w:style>
+  <w:style w:type="paragraph" w:customStyle="1" w:styleId="DCCFC8EA93531A429B8184AE147D4425">
+    <w:name w:val="DCCFC8EA93531A429B8184AE147D4425"/>
+    <w:rsid w:val="008C1AF0"/>
+    <w:pPr>
+      <w:widowControl w:val="0"/>
+      <w:jc w:val="both"/>
+    </w:pPr>
+  </w:style>
+  <w:style w:type="paragraph" w:customStyle="1" w:styleId="635433154334E44B965887BDCEF20A12">
+    <w:name w:val="635433154334E44B965887BDCEF20A12"/>
+    <w:rsid w:val="008C1AF0"/>
+    <w:pPr>
+      <w:widowControl w:val="0"/>
+      <w:jc w:val="both"/>
+    </w:pPr>
+  </w:style>
+  <w:style w:type="paragraph" w:customStyle="1" w:styleId="13E10C22A4FD2F4091E86E79C31C2E1B">
+    <w:name w:val="13E10C22A4FD2F4091E86E79C31C2E1B"/>
+    <w:rsid w:val="008C1AF0"/>
+    <w:pPr>
+      <w:widowControl w:val="0"/>
+      <w:jc w:val="both"/>
+    </w:pPr>
+  </w:style>
+  <w:style w:type="paragraph" w:customStyle="1" w:styleId="ADDE91AC2AC3DF4CBE5852A2903108E2">
+    <w:name w:val="ADDE91AC2AC3DF4CBE5852A2903108E2"/>
+    <w:rsid w:val="008C1AF0"/>
+    <w:pPr>
+      <w:widowControl w:val="0"/>
+      <w:jc w:val="both"/>
+    </w:pPr>
+  </w:style>
+  <w:style w:type="paragraph" w:customStyle="1" w:styleId="8CC2FA7026AEA44C9F1FA48068FAF9FA">
+    <w:name w:val="8CC2FA7026AEA44C9F1FA48068FAF9FA"/>
+    <w:rsid w:val="008C1AF0"/>
+    <w:pPr>
+      <w:widowControl w:val="0"/>
+      <w:jc w:val="both"/>
+    </w:pPr>
+  </w:style>
+  <w:style w:type="paragraph" w:customStyle="1" w:styleId="B327ADB11A8C7B4A8D781DE05863DAE4">
+    <w:name w:val="B327ADB11A8C7B4A8D781DE05863DAE4"/>
+    <w:rsid w:val="008C1AF0"/>
+    <w:pPr>
+      <w:widowControl w:val="0"/>
+      <w:jc w:val="both"/>
+    </w:pPr>
+  </w:style>
+  <w:style w:type="paragraph" w:customStyle="1" w:styleId="478911A6B9D33244A379F094F42E2AD8">
+    <w:name w:val="478911A6B9D33244A379F094F42E2AD8"/>
+    <w:rsid w:val="008C1AF0"/>
+    <w:pPr>
+      <w:widowControl w:val="0"/>
+      <w:jc w:val="both"/>
+    </w:pPr>
+  </w:style>
+  <w:style w:type="paragraph" w:customStyle="1" w:styleId="9CA8317EE1949644835BE36B7F1CE349">
+    <w:name w:val="9CA8317EE1949644835BE36B7F1CE349"/>
+    <w:rsid w:val="008C1AF0"/>
+    <w:pPr>
+      <w:widowControl w:val="0"/>
+      <w:jc w:val="both"/>
+    </w:pPr>
+  </w:style>
+  <w:style w:type="paragraph" w:customStyle="1" w:styleId="C056883716F6614EBE60D42C5D170497">
+    <w:name w:val="C056883716F6614EBE60D42C5D170497"/>
+    <w:rsid w:val="008C1AF0"/>
+    <w:pPr>
+      <w:widowControl w:val="0"/>
+      <w:jc w:val="both"/>
+    </w:pPr>
+  </w:style>
+  <w:style w:type="paragraph" w:customStyle="1" w:styleId="7D7C8943E11EE44E95FC00CD58BD4EC1">
+    <w:name w:val="7D7C8943E11EE44E95FC00CD58BD4EC1"/>
+    <w:rsid w:val="008C1AF0"/>
+    <w:pPr>
+      <w:widowControl w:val="0"/>
+      <w:jc w:val="both"/>
+    </w:pPr>
+  </w:style>
+  <w:style w:type="paragraph" w:customStyle="1" w:styleId="67F2C6DB4BEA4946A8AEBB65FB979D3A">
+    <w:name w:val="67F2C6DB4BEA4946A8AEBB65FB979D3A"/>
+    <w:rsid w:val="008C1AF0"/>
+    <w:pPr>
+      <w:widowControl w:val="0"/>
+      <w:jc w:val="both"/>
+    </w:pPr>
+  </w:style>
+  <w:style w:type="paragraph" w:customStyle="1" w:styleId="534EFF822AEE244381BE012FD97135C2">
+    <w:name w:val="534EFF822AEE244381BE012FD97135C2"/>
+    <w:rsid w:val="008C1AF0"/>
+    <w:pPr>
+      <w:widowControl w:val="0"/>
+      <w:jc w:val="both"/>
+    </w:pPr>
+  </w:style>
+  <w:style w:type="paragraph" w:customStyle="1" w:styleId="5BBA5FA8F1337748AF81B8A1C2448783">
+    <w:name w:val="5BBA5FA8F1337748AF81B8A1C2448783"/>
+    <w:rsid w:val="008C1AF0"/>
+    <w:pPr>
+      <w:widowControl w:val="0"/>
+      <w:jc w:val="both"/>
+    </w:pPr>
+  </w:style>
+  <w:style w:type="paragraph" w:customStyle="1" w:styleId="86722E83614B7E4283E3A4D4040BB23D">
+    <w:name w:val="86722E83614B7E4283E3A4D4040BB23D"/>
+    <w:rsid w:val="008C1AF0"/>
+    <w:pPr>
+      <w:widowControl w:val="0"/>
+      <w:jc w:val="both"/>
+    </w:pPr>
+  </w:style>
+  <w:style w:type="paragraph" w:customStyle="1" w:styleId="54C49C2C723F5B45B77F62C3E29B0584">
+    <w:name w:val="54C49C2C723F5B45B77F62C3E29B0584"/>
+    <w:rsid w:val="008C1AF0"/>
+    <w:pPr>
+      <w:widowControl w:val="0"/>
+      <w:jc w:val="both"/>
+    </w:pPr>
+  </w:style>
+  <w:style w:type="paragraph" w:customStyle="1" w:styleId="2B6ED63C7818D447AA0624D221F562C2">
+    <w:name w:val="2B6ED63C7818D447AA0624D221F562C2"/>
+    <w:rsid w:val="008C1AF0"/>
+    <w:pPr>
+      <w:widowControl w:val="0"/>
+      <w:jc w:val="both"/>
+    </w:pPr>
+  </w:style>
+  <w:style w:type="paragraph" w:customStyle="1" w:styleId="AA016D9965605342875D93EC563CD5D6">
+    <w:name w:val="AA016D9965605342875D93EC563CD5D6"/>
+    <w:rsid w:val="008C1AF0"/>
+    <w:pPr>
+      <w:widowControl w:val="0"/>
+      <w:jc w:val="both"/>
+    </w:pPr>
+  </w:style>
+  <w:style w:type="paragraph" w:customStyle="1" w:styleId="93795107728BCF4E91485101BD693558">
+    <w:name w:val="93795107728BCF4E91485101BD693558"/>
+    <w:rsid w:val="008C1AF0"/>
+    <w:pPr>
+      <w:widowControl w:val="0"/>
+      <w:jc w:val="both"/>
+    </w:pPr>
+  </w:style>
+  <w:style w:type="paragraph" w:customStyle="1" w:styleId="A3F9FDA57701774588CEA0A1F95AB070">
+    <w:name w:val="A3F9FDA57701774588CEA0A1F95AB070"/>
+    <w:rsid w:val="008C1AF0"/>
+    <w:pPr>
+      <w:widowControl w:val="0"/>
+      <w:jc w:val="both"/>
+    </w:pPr>
+  </w:style>
+  <w:style w:type="paragraph" w:customStyle="1" w:styleId="A62C19A318BAB4429D35C5C93EBE511F">
+    <w:name w:val="A62C19A318BAB4429D35C5C93EBE511F"/>
+    <w:rsid w:val="008C1AF0"/>
+    <w:pPr>
+      <w:widowControl w:val="0"/>
+      <w:jc w:val="both"/>
+    </w:pPr>
+  </w:style>
+  <w:style w:type="paragraph" w:customStyle="1" w:styleId="FE61BFE0556A864AB596821321BF4F14">
+    <w:name w:val="FE61BFE0556A864AB596821321BF4F14"/>
+    <w:rsid w:val="008C1AF0"/>
+    <w:pPr>
+      <w:widowControl w:val="0"/>
+      <w:jc w:val="both"/>
+    </w:pPr>
+  </w:style>
+  <w:style w:type="paragraph" w:customStyle="1" w:styleId="FDB98402740B9F40BACE088B73DB99D0">
+    <w:name w:val="FDB98402740B9F40BACE088B73DB99D0"/>
+    <w:rsid w:val="008C1AF0"/>
+    <w:pPr>
+      <w:widowControl w:val="0"/>
+      <w:jc w:val="both"/>
+    </w:pPr>
+  </w:style>
+</w:styles>
+</file>
+
+<file path=word/glossary/webSettings.xml><?xml version="1.0" encoding="utf-8"?>
+<w:webSettings xmlns:mc="http://schemas.openxmlformats.org/markup-compatibility/2006" xmlns:r="http://schemas.openxmlformats.org/officeDocument/2006/relationships" xmlns:w="http://schemas.openxmlformats.org/wordprocessingml/2006/main" xmlns:w14="http://schemas.microsoft.com/office/word/2010/wordml" xmlns:w15="http://schemas.microsoft.com/office/word/2012/wordml" mc:Ignorable="w14 w15">
+  <w:allowPNG/>
+  <w:doNotSaveAsSingleFile/>
+  <w:pixelsPerInch w:val="96"/>
+</w:webSettings>
 </file>
 
 <file path=word/theme/theme1.xml><?xml version="1.0" encoding="utf-8"?>
@@ -6626,10 +8527,22 @@
 </s:customData>
 </file>
 
+<file path=customXml/item2.xml><?xml version="1.0" encoding="utf-8"?>
+<b:Sources xmlns:b="http://schemas.openxmlformats.org/officeDocument/2006/bibliography" xmlns="http://schemas.openxmlformats.org/officeDocument/2006/bibliography" SelectedStyle="/APA.XSL" StyleName="APA"/>
+</file>
+
 <file path=customXml/itemProps1.xml><?xml version="1.0" encoding="utf-8"?>
 <ds:datastoreItem xmlns:ds="http://schemas.openxmlformats.org/officeDocument/2006/customXml" ds:itemID="{B1977F7D-205B-4081-913C-38D41E755F92}">
   <ds:schemaRefs>
     <ds:schemaRef ds:uri="http://www.wps.cn/officeDocument/2013/wpsCustomData"/>
   </ds:schemaRefs>
 </ds:datastoreItem>
+</file>
+
+<file path=customXml/itemProps2.xml><?xml version="1.0" encoding="utf-8"?>
+<ds:datastoreItem xmlns:ds="http://schemas.openxmlformats.org/officeDocument/2006/customXml" ds:itemID="{0CDB52D5-263D-764C-83F9-E6EDA90A1501}">
+  <ds:schemaRefs>
+    <ds:schemaRef ds:uri="http://schemas.openxmlformats.org/officeDocument/2006/bibliography"/>
+  </ds:schemaRefs>
+</ds:datastoreItem>
 </file>
</xml_diff>